<commit_message>
GUI open game server on command
+continued working on project book
(still bugs in GUI running game_server...)
</commit_message>
<xml_diff>
--- a/ספר פרויקט.docx
+++ b/ספר פרויקט.docx
@@ -1,6 +1,6 @@
 
 <file path=word/document.xml><?xml version="1.0" encoding="utf-8"?>
-<w:document xmlns:wpc="http://schemas.microsoft.com/office/word/2010/wordprocessingCanvas" xmlns:cx="http://schemas.microsoft.com/office/drawing/2014/chartex" xmlns:mc="http://schemas.openxmlformats.org/markup-compatibility/2006" xmlns:o="urn:schemas-microsoft-com:office:office" xmlns:r="http://schemas.openxmlformats.org/officeDocument/2006/relationships" xmlns:m="http://schemas.openxmlformats.org/officeDocument/2006/math" xmlns:v="urn:schemas-microsoft-com:vml" xmlns:wp14="http://schemas.microsoft.com/office/word/2010/wordprocessingDrawing" xmlns:wp="http://schemas.openxmlformats.org/drawingml/2006/wordprocessingDrawing" xmlns:w10="urn:schemas-microsoft-com:office:word" xmlns:w="http://schemas.openxmlformats.org/wordprocessingml/2006/main" xmlns:w14="http://schemas.microsoft.com/office/word/2010/wordml" xmlns:w15="http://schemas.microsoft.com/office/word/2012/wordml" xmlns:w16se="http://schemas.microsoft.com/office/word/2015/wordml/symex" xmlns:wpg="http://schemas.microsoft.com/office/word/2010/wordprocessingGroup" xmlns:wpi="http://schemas.microsoft.com/office/word/2010/wordprocessingInk" xmlns:wne="http://schemas.microsoft.com/office/word/2006/wordml" xmlns:wps="http://schemas.microsoft.com/office/word/2010/wordprocessingShape" mc:Ignorable="w14 w15 w16se wp14">
+<w:document xmlns:wpc="http://schemas.microsoft.com/office/word/2010/wordprocessingCanvas" xmlns:cx="http://schemas.microsoft.com/office/drawing/2014/chartex" xmlns:cx1="http://schemas.microsoft.com/office/drawing/2015/9/8/chartex" xmlns:cx2="http://schemas.microsoft.com/office/drawing/2015/10/21/chartex" xmlns:cx3="http://schemas.microsoft.com/office/drawing/2016/5/9/chartex" xmlns:cx4="http://schemas.microsoft.com/office/drawing/2016/5/10/chartex" xmlns:cx5="http://schemas.microsoft.com/office/drawing/2016/5/11/chartex" xmlns:cx6="http://schemas.microsoft.com/office/drawing/2016/5/12/chartex" xmlns:cx7="http://schemas.microsoft.com/office/drawing/2016/5/13/chartex" xmlns:cx8="http://schemas.microsoft.com/office/drawing/2016/5/14/chartex" xmlns:mc="http://schemas.openxmlformats.org/markup-compatibility/2006" xmlns:aink="http://schemas.microsoft.com/office/drawing/2016/ink" xmlns:am3d="http://schemas.microsoft.com/office/drawing/2017/model3d" xmlns:o="urn:schemas-microsoft-com:office:office" xmlns:oel="http://schemas.microsoft.com/office/2019/extlst" xmlns:r="http://schemas.openxmlformats.org/officeDocument/2006/relationships" xmlns:m="http://schemas.openxmlformats.org/officeDocument/2006/math" xmlns:v="urn:schemas-microsoft-com:vml" xmlns:wp14="http://schemas.microsoft.com/office/word/2010/wordprocessingDrawing" xmlns:wp="http://schemas.openxmlformats.org/drawingml/2006/wordprocessingDrawing" xmlns:w10="urn:schemas-microsoft-com:office:word" xmlns:w="http://schemas.openxmlformats.org/wordprocessingml/2006/main" xmlns:w14="http://schemas.microsoft.com/office/word/2010/wordml" xmlns:w15="http://schemas.microsoft.com/office/word/2012/wordml" xmlns:w16cex="http://schemas.microsoft.com/office/word/2018/wordml/cex" xmlns:w16cid="http://schemas.microsoft.com/office/word/2016/wordml/cid" xmlns:w16="http://schemas.microsoft.com/office/word/2018/wordml" xmlns:w16sdtdh="http://schemas.microsoft.com/office/word/2020/wordml/sdtdatahash" xmlns:w16se="http://schemas.microsoft.com/office/word/2015/wordml/symex" xmlns:wpg="http://schemas.microsoft.com/office/word/2010/wordprocessingGroup" xmlns:wpi="http://schemas.microsoft.com/office/word/2010/wordprocessingInk" xmlns:wne="http://schemas.microsoft.com/office/word/2006/wordml" xmlns:wps="http://schemas.microsoft.com/office/word/2010/wordprocessingShape" mc:Ignorable="w14 w15 w16se w16cid w16 w16cex w16sdtdh wp14">
   <w:body>
     <w:p>
       <w:pPr>
@@ -74,7 +74,7 @@
       </w:pPr>
       <w:r>
         <w:drawing>
-          <wp:anchor distT="0" distB="0" distL="114300" distR="114300" simplePos="0" relativeHeight="251658240" behindDoc="1" locked="0" layoutInCell="1" allowOverlap="1" wp14:anchorId="7D7E84C6" wp14:editId="79B89903">
+          <wp:anchor distT="0" distB="0" distL="114300" distR="114300" simplePos="0" relativeHeight="251658240" behindDoc="1" locked="0" layoutInCell="1" allowOverlap="1" wp14:anchorId="18F97F44" wp14:editId="369403A8">
             <wp:simplePos x="0" y="0"/>
             <wp:positionH relativeFrom="column">
               <wp:posOffset>3663835</wp:posOffset>
@@ -114,7 +114,7 @@
                     </pic:cNvPicPr>
                   </pic:nvPicPr>
                   <pic:blipFill>
-                    <a:blip r:embed="rId5">
+                    <a:blip r:embed="rId7">
                       <a:extLst>
                         <a:ext uri="{28A0092B-C50C-407E-A947-70E740481C1C}">
                           <a14:useLocalDpi xmlns:a14="http://schemas.microsoft.com/office/drawing/2010/main" val="0"/>
@@ -156,7 +156,6 @@
     <w:p>
       <w:pPr>
         <w:rPr>
-          <w:rFonts w:hint="cs"/>
           <w:rtl/>
         </w:rPr>
       </w:pPr>
@@ -314,6 +313,11 @@
     <w:sdt>
       <w:sdtPr>
         <w:rPr>
+          <w:rFonts w:asciiTheme="minorHAnsi" w:eastAsiaTheme="minorHAnsi" w:hAnsiTheme="minorHAnsi" w:cstheme="minorBidi"/>
+          <w:b w:val="0"/>
+          <w:bCs w:val="0"/>
+          <w:sz w:val="24"/>
+          <w:szCs w:val="24"/>
           <w:cs w:val="0"/>
           <w:lang w:val="he-IL"/>
         </w:rPr>
@@ -323,23 +327,21 @@
           <w:docPartUnique/>
         </w:docPartObj>
       </w:sdtPr>
-      <w:sdtEndPr>
-        <w:rPr>
-          <w:rFonts w:asciiTheme="minorHAnsi" w:eastAsiaTheme="minorHAnsi" w:hAnsiTheme="minorHAnsi" w:cstheme="minorBidi"/>
-          <w:sz w:val="24"/>
-          <w:szCs w:val="24"/>
-        </w:rPr>
-      </w:sdtEndPr>
+      <w:sdtEndPr/>
       <w:sdtContent>
         <w:p>
           <w:pPr>
             <w:pStyle w:val="a5"/>
             <w:rPr>
+              <w:sz w:val="56"/>
+              <w:szCs w:val="56"/>
               <w:cs w:val="0"/>
             </w:rPr>
           </w:pPr>
           <w:r>
             <w:rPr>
+              <w:sz w:val="56"/>
+              <w:szCs w:val="56"/>
               <w:cs w:val="0"/>
               <w:lang w:val="he-IL"/>
             </w:rPr>
@@ -360,6 +362,10 @@
             </w:rPr>
           </w:pPr>
           <w:r>
+            <w:rPr>
+              <w:rtl w:val="0"/>
+              <w:cs w:val="0"/>
+            </w:rPr>
             <w:fldChar w:fldCharType="begin"/>
           </w:r>
           <w:r>
@@ -376,13 +382,16 @@
             <w:instrText xml:space="preserve">TOC \o "1-3" \h \z \u </w:instrText>
           </w:r>
           <w:r>
+            <w:rPr>
+              <w:rtl w:val="0"/>
+              <w:cs w:val="0"/>
+            </w:rPr>
             <w:fldChar w:fldCharType="separate"/>
           </w:r>
-          <w:hyperlink w:anchor="_Toc104113036" w:history="1">
+          <w:hyperlink w:anchor="_Toc104219712" w:history="1">
             <w:r>
               <w:rPr>
                 <w:rStyle w:val="Hyperlink"/>
-                <w:rFonts w:hint="eastAsia"/>
                 <w:noProof/>
               </w:rPr>
               <w:t>מבוא</w:t>
@@ -406,7 +415,7 @@
                 <w:noProof/>
                 <w:webHidden/>
               </w:rPr>
-              <w:instrText xml:space="preserve"> PAGEREF _Toc104113036 \h </w:instrText>
+              <w:instrText xml:space="preserve"> PAGEREF _Toc104219712 \h </w:instrText>
             </w:r>
             <w:r>
               <w:rPr>
@@ -449,29 +458,13 @@
               <w:cs w:val="0"/>
             </w:rPr>
           </w:pPr>
-          <w:hyperlink w:anchor="_Toc104113037" w:history="1">
+          <w:hyperlink w:anchor="_Toc104219713" w:history="1">
             <w:r>
               <w:rPr>
                 <w:rStyle w:val="Hyperlink"/>
-                <w:rFonts w:hint="eastAsia"/>
-                <w:noProof/>
-              </w:rPr>
-              <w:t>הרקע</w:t>
-            </w:r>
-            <w:r>
-              <w:rPr>
-                <w:rStyle w:val="Hyperlink"/>
-                <w:noProof/>
-              </w:rPr>
-              <w:t xml:space="preserve"> </w:t>
-            </w:r>
-            <w:r>
-              <w:rPr>
-                <w:rStyle w:val="Hyperlink"/>
-                <w:rFonts w:hint="eastAsia"/>
-                <w:noProof/>
-              </w:rPr>
-              <w:t>לפרויקט</w:t>
+                <w:noProof/>
+              </w:rPr>
+              <w:t>הרקע לפרויקט</w:t>
             </w:r>
             <w:r>
               <w:rPr>
@@ -492,7 +485,7 @@
                 <w:noProof/>
                 <w:webHidden/>
               </w:rPr>
-              <w:instrText xml:space="preserve"> PAGEREF _Toc104113037 \h </w:instrText>
+              <w:instrText xml:space="preserve"> PAGEREF _Toc104219713 \h </w:instrText>
             </w:r>
             <w:r>
               <w:rPr>
@@ -535,29 +528,13 @@
               <w:cs w:val="0"/>
             </w:rPr>
           </w:pPr>
-          <w:hyperlink w:anchor="_Toc104113038" w:history="1">
+          <w:hyperlink w:anchor="_Toc104219714" w:history="1">
             <w:r>
               <w:rPr>
                 <w:rStyle w:val="Hyperlink"/>
-                <w:rFonts w:hint="eastAsia"/>
-                <w:noProof/>
-              </w:rPr>
-              <w:t>אתגרים</w:t>
-            </w:r>
-            <w:r>
-              <w:rPr>
-                <w:rStyle w:val="Hyperlink"/>
-                <w:noProof/>
-              </w:rPr>
-              <w:t xml:space="preserve"> </w:t>
-            </w:r>
-            <w:r>
-              <w:rPr>
-                <w:rStyle w:val="Hyperlink"/>
-                <w:rFonts w:hint="eastAsia"/>
-                <w:noProof/>
-              </w:rPr>
-              <w:t>מרכזיים</w:t>
+                <w:noProof/>
+              </w:rPr>
+              <w:t>אתגרים מרכזיים</w:t>
             </w:r>
             <w:r>
               <w:rPr>
@@ -578,7 +555,7 @@
                 <w:noProof/>
                 <w:webHidden/>
               </w:rPr>
-              <w:instrText xml:space="preserve"> PAGEREF _Toc104113038 \h </w:instrText>
+              <w:instrText xml:space="preserve"> PAGEREF _Toc104219714 \h </w:instrText>
             </w:r>
             <w:r>
               <w:rPr>
@@ -621,29 +598,13 @@
               <w:cs w:val="0"/>
             </w:rPr>
           </w:pPr>
-          <w:hyperlink w:anchor="_Toc104113039" w:history="1">
+          <w:hyperlink w:anchor="_Toc104219715" w:history="1">
             <w:r>
               <w:rPr>
                 <w:rStyle w:val="Hyperlink"/>
-                <w:rFonts w:hint="eastAsia"/>
-                <w:noProof/>
-              </w:rPr>
-              <w:t>מגבלות</w:t>
-            </w:r>
-            <w:r>
-              <w:rPr>
-                <w:rStyle w:val="Hyperlink"/>
-                <w:noProof/>
-              </w:rPr>
-              <w:t xml:space="preserve"> </w:t>
-            </w:r>
-            <w:r>
-              <w:rPr>
-                <w:rStyle w:val="Hyperlink"/>
-                <w:rFonts w:hint="eastAsia"/>
-                <w:noProof/>
-              </w:rPr>
-              <w:t>ואילוצים</w:t>
+                <w:noProof/>
+              </w:rPr>
+              <w:t>מגבלות ואילוצים</w:t>
             </w:r>
             <w:r>
               <w:rPr>
@@ -664,7 +625,7 @@
                 <w:noProof/>
                 <w:webHidden/>
               </w:rPr>
-              <w:instrText xml:space="preserve"> PAGEREF _Toc104113039 \h </w:instrText>
+              <w:instrText xml:space="preserve"> PAGEREF _Toc104219715 \h </w:instrText>
             </w:r>
             <w:r>
               <w:rPr>
@@ -687,6 +648,289 @@
                 <w:cs w:val="0"/>
               </w:rPr>
               <w:t>3</w:t>
+            </w:r>
+            <w:r>
+              <w:rPr>
+                <w:noProof/>
+                <w:webHidden/>
+              </w:rPr>
+              <w:fldChar w:fldCharType="end"/>
+            </w:r>
+          </w:hyperlink>
+        </w:p>
+        <w:p>
+          <w:pPr>
+            <w:pStyle w:val="TOC1"/>
+            <w:tabs>
+              <w:tab w:val="right" w:leader="dot" w:pos="9350"/>
+            </w:tabs>
+            <w:rPr>
+              <w:rFonts w:cstheme="minorBidi"/>
+              <w:noProof/>
+              <w:rtl w:val="0"/>
+              <w:cs w:val="0"/>
+            </w:rPr>
+          </w:pPr>
+          <w:hyperlink w:anchor="_Toc104219716" w:history="1">
+            <w:r>
+              <w:rPr>
+                <w:rStyle w:val="Hyperlink"/>
+                <w:noProof/>
+              </w:rPr>
+              <w:t>מבנה של הפרויקט</w:t>
+            </w:r>
+            <w:r>
+              <w:rPr>
+                <w:noProof/>
+                <w:webHidden/>
+              </w:rPr>
+              <w:tab/>
+            </w:r>
+            <w:r>
+              <w:rPr>
+                <w:noProof/>
+                <w:webHidden/>
+              </w:rPr>
+              <w:fldChar w:fldCharType="begin"/>
+            </w:r>
+            <w:r>
+              <w:rPr>
+                <w:noProof/>
+                <w:webHidden/>
+              </w:rPr>
+              <w:instrText xml:space="preserve"> PAGEREF _Toc104219716 \h </w:instrText>
+            </w:r>
+            <w:r>
+              <w:rPr>
+                <w:noProof/>
+                <w:webHidden/>
+              </w:rPr>
+            </w:r>
+            <w:r>
+              <w:rPr>
+                <w:noProof/>
+                <w:webHidden/>
+              </w:rPr>
+              <w:fldChar w:fldCharType="separate"/>
+            </w:r>
+            <w:r>
+              <w:rPr>
+                <w:noProof/>
+                <w:webHidden/>
+                <w:rtl w:val="0"/>
+                <w:cs w:val="0"/>
+              </w:rPr>
+              <w:t>4</w:t>
+            </w:r>
+            <w:r>
+              <w:rPr>
+                <w:noProof/>
+                <w:webHidden/>
+              </w:rPr>
+              <w:fldChar w:fldCharType="end"/>
+            </w:r>
+          </w:hyperlink>
+        </w:p>
+        <w:p>
+          <w:pPr>
+            <w:pStyle w:val="TOC2"/>
+            <w:rPr>
+              <w:rFonts w:cstheme="minorBidi"/>
+              <w:noProof/>
+              <w:rtl w:val="0"/>
+              <w:cs w:val="0"/>
+            </w:rPr>
+          </w:pPr>
+          <w:hyperlink w:anchor="_Toc104219717" w:history="1">
+            <w:r>
+              <w:rPr>
+                <w:rStyle w:val="Hyperlink"/>
+                <w:noProof/>
+              </w:rPr>
+              <w:t>מבנה נתונים שבשימוש</w:t>
+            </w:r>
+            <w:r>
+              <w:rPr>
+                <w:noProof/>
+                <w:webHidden/>
+              </w:rPr>
+              <w:tab/>
+            </w:r>
+            <w:r>
+              <w:rPr>
+                <w:noProof/>
+                <w:webHidden/>
+              </w:rPr>
+              <w:fldChar w:fldCharType="begin"/>
+            </w:r>
+            <w:r>
+              <w:rPr>
+                <w:noProof/>
+                <w:webHidden/>
+              </w:rPr>
+              <w:instrText xml:space="preserve"> PAGEREF _Toc104219717 \h </w:instrText>
+            </w:r>
+            <w:r>
+              <w:rPr>
+                <w:noProof/>
+                <w:webHidden/>
+              </w:rPr>
+            </w:r>
+            <w:r>
+              <w:rPr>
+                <w:noProof/>
+                <w:webHidden/>
+              </w:rPr>
+              <w:fldChar w:fldCharType="separate"/>
+            </w:r>
+            <w:r>
+              <w:rPr>
+                <w:noProof/>
+                <w:webHidden/>
+                <w:rtl w:val="0"/>
+                <w:cs w:val="0"/>
+              </w:rPr>
+              <w:t>4</w:t>
+            </w:r>
+            <w:r>
+              <w:rPr>
+                <w:noProof/>
+                <w:webHidden/>
+              </w:rPr>
+              <w:fldChar w:fldCharType="end"/>
+            </w:r>
+          </w:hyperlink>
+        </w:p>
+        <w:p>
+          <w:pPr>
+            <w:pStyle w:val="TOC2"/>
+            <w:rPr>
+              <w:rFonts w:cstheme="minorBidi"/>
+              <w:noProof/>
+              <w:rtl w:val="0"/>
+              <w:cs w:val="0"/>
+            </w:rPr>
+          </w:pPr>
+          <w:hyperlink w:anchor="_Toc104219718" w:history="1">
+            <w:r>
+              <w:rPr>
+                <w:rStyle w:val="Hyperlink"/>
+                <w:noProof/>
+              </w:rPr>
+              <w:t>Database_server:</w:t>
+            </w:r>
+            <w:r>
+              <w:rPr>
+                <w:noProof/>
+                <w:webHidden/>
+              </w:rPr>
+              <w:tab/>
+            </w:r>
+            <w:r>
+              <w:rPr>
+                <w:noProof/>
+                <w:webHidden/>
+              </w:rPr>
+              <w:fldChar w:fldCharType="begin"/>
+            </w:r>
+            <w:r>
+              <w:rPr>
+                <w:noProof/>
+                <w:webHidden/>
+              </w:rPr>
+              <w:instrText xml:space="preserve"> PAGEREF _Toc104219718 \h </w:instrText>
+            </w:r>
+            <w:r>
+              <w:rPr>
+                <w:noProof/>
+                <w:webHidden/>
+              </w:rPr>
+            </w:r>
+            <w:r>
+              <w:rPr>
+                <w:noProof/>
+                <w:webHidden/>
+              </w:rPr>
+              <w:fldChar w:fldCharType="separate"/>
+            </w:r>
+            <w:r>
+              <w:rPr>
+                <w:noProof/>
+                <w:webHidden/>
+                <w:rtl w:val="0"/>
+                <w:cs w:val="0"/>
+              </w:rPr>
+              <w:t>5</w:t>
+            </w:r>
+            <w:r>
+              <w:rPr>
+                <w:noProof/>
+                <w:webHidden/>
+              </w:rPr>
+              <w:fldChar w:fldCharType="end"/>
+            </w:r>
+          </w:hyperlink>
+        </w:p>
+        <w:p>
+          <w:pPr>
+            <w:pStyle w:val="TOC2"/>
+            <w:rPr>
+              <w:rFonts w:cstheme="minorBidi"/>
+              <w:noProof/>
+              <w:rtl w:val="0"/>
+              <w:cs w:val="0"/>
+            </w:rPr>
+          </w:pPr>
+          <w:hyperlink w:anchor="_Toc104219719" w:history="1">
+            <w:r>
+              <w:rPr>
+                <w:rStyle w:val="Hyperlink"/>
+                <w:noProof/>
+              </w:rPr>
+              <w:t>Connection_server:</w:t>
+            </w:r>
+            <w:r>
+              <w:rPr>
+                <w:noProof/>
+                <w:webHidden/>
+              </w:rPr>
+              <w:tab/>
+            </w:r>
+            <w:r>
+              <w:rPr>
+                <w:noProof/>
+                <w:webHidden/>
+              </w:rPr>
+              <w:fldChar w:fldCharType="begin"/>
+            </w:r>
+            <w:r>
+              <w:rPr>
+                <w:noProof/>
+                <w:webHidden/>
+              </w:rPr>
+              <w:instrText xml:space="preserve"> PAGEREF _Toc104219719 \h </w:instrText>
+            </w:r>
+            <w:r>
+              <w:rPr>
+                <w:noProof/>
+                <w:webHidden/>
+              </w:rPr>
+            </w:r>
+            <w:r>
+              <w:rPr>
+                <w:noProof/>
+                <w:webHidden/>
+              </w:rPr>
+              <w:fldChar w:fldCharType="separate"/>
+            </w:r>
+            <w:r>
+              <w:rPr>
+                <w:noProof/>
+                <w:webHidden/>
+                <w:rtl w:val="0"/>
+                <w:cs w:val="0"/>
+              </w:rPr>
+              <w:t>6</w:t>
             </w:r>
             <w:r>
               <w:rPr>
@@ -728,11 +972,10 @@
       <w:pPr>
         <w:pStyle w:val="1"/>
         <w:rPr>
-          <w:rFonts w:hint="cs"/>
-          <w:rtl/>
-        </w:rPr>
-      </w:pPr>
-      <w:bookmarkStart w:id="0" w:name="_Toc104113036"/>
+          <w:rtl/>
+        </w:rPr>
+      </w:pPr>
+      <w:bookmarkStart w:id="0" w:name="_Toc104219712"/>
       <w:r>
         <w:rPr>
           <w:rFonts w:hint="cs"/>
@@ -750,7 +993,7 @@
           <w:rtl/>
         </w:rPr>
       </w:pPr>
-      <w:bookmarkStart w:id="1" w:name="_Toc104113037"/>
+      <w:bookmarkStart w:id="1" w:name="_Toc104219713"/>
       <w:r>
         <w:rPr>
           <w:rFonts w:hint="cs"/>
@@ -763,7 +1006,6 @@
     <w:p>
       <w:pPr>
         <w:rPr>
-          <w:rFonts w:hint="cs"/>
           <w:rtl/>
         </w:rPr>
       </w:pPr>
@@ -811,7 +1053,7 @@
           <w:rtl/>
         </w:rPr>
       </w:pPr>
-      <w:bookmarkStart w:id="2" w:name="_Toc104113038"/>
+      <w:bookmarkStart w:id="2" w:name="_Toc104219714"/>
       <w:r>
         <w:rPr>
           <w:rFonts w:hint="cs"/>
@@ -855,11 +1097,10 @@
       <w:pPr>
         <w:pStyle w:val="2"/>
         <w:rPr>
-          <w:rFonts w:hint="cs"/>
-          <w:rtl/>
-        </w:rPr>
-      </w:pPr>
-      <w:bookmarkStart w:id="3" w:name="_Toc104113039"/>
+          <w:rtl/>
+        </w:rPr>
+      </w:pPr>
+      <w:bookmarkStart w:id="3" w:name="_Toc104219715"/>
       <w:r>
         <w:rPr>
           <w:rFonts w:hint="cs"/>
@@ -921,10 +1162,10 @@
       <w:pPr>
         <w:pStyle w:val="1"/>
         <w:rPr>
-          <w:rFonts w:hint="cs"/>
-          <w:rtl/>
-        </w:rPr>
-      </w:pPr>
+          <w:rtl/>
+        </w:rPr>
+      </w:pPr>
+      <w:bookmarkStart w:id="4" w:name="_Toc104219716"/>
       <w:r>
         <w:rPr>
           <w:rFonts w:hint="cs"/>
@@ -933,15 +1174,16 @@
         <w:lastRenderedPageBreak/>
         <w:t>מבנה של הפרויקט</w:t>
       </w:r>
+      <w:bookmarkEnd w:id="4"/>
     </w:p>
     <w:p>
       <w:pPr>
         <w:pStyle w:val="2"/>
         <w:rPr>
-          <w:rFonts w:hint="cs"/>
-          <w:rtl/>
-        </w:rPr>
-      </w:pPr>
+          <w:rtl/>
+        </w:rPr>
+      </w:pPr>
+      <w:bookmarkStart w:id="5" w:name="_Toc104219717"/>
       <w:r>
         <w:rPr>
           <w:rFonts w:hint="cs"/>
@@ -949,6 +1191,7 @@
         </w:rPr>
         <w:t>מבנה נתונים שבשימוש</w:t>
       </w:r>
+      <w:bookmarkEnd w:id="5"/>
     </w:p>
     <w:p>
       <w:pPr>
@@ -978,18 +1221,29 @@
     </w:p>
     <w:p>
       <w:pPr>
-        <w:ind w:left="588"/>
-        <w:rPr>
-          <w:rFonts w:hint="cs"/>
-        </w:rPr>
-      </w:pPr>
+        <w:bidi w:val="0"/>
+        <w:rPr>
+          <w:rtl/>
+        </w:rPr>
+      </w:pPr>
+      <w:r>
+        <w:rPr>
+          <w:rtl/>
+        </w:rPr>
+        <w:br w:type="page"/>
+      </w:r>
     </w:p>
     <w:p>
       <w:pPr>
         <w:pStyle w:val="2"/>
       </w:pPr>
-      <w:r>
-        <w:t>Database_server</w:t>
+      <w:bookmarkStart w:id="6" w:name="_Toc104219718"/>
+      <w:r>
+        <w:lastRenderedPageBreak/>
+        <w:t>Database_serve</w:t>
+      </w:r>
+      <w:r>
+        <w:t>r</w:t>
       </w:r>
       <w:r>
         <w:rPr>
@@ -998,14 +1252,9 @@
         </w:rPr>
         <w:t>:</w:t>
       </w:r>
-    </w:p>
-    <w:p>
-      <w:pPr>
-        <w:rPr>
-          <w:rFonts w:hint="cs"/>
-          <w:rtl/>
-        </w:rPr>
-      </w:pPr>
+      <w:bookmarkEnd w:id="6"/>
+    </w:p>
+    <w:p>
       <w:r>
         <w:rPr>
           <w:rtl/>
@@ -1029,10 +1278,217 @@
         </w:rPr>
         <w:t xml:space="preserve"> וניהול ובקרה אחר כל השרתי משחק שקיימים.</w:t>
       </w:r>
-      <w:bookmarkStart w:id="4" w:name="_GoBack"/>
-      <w:bookmarkEnd w:id="4"/>
+    </w:p>
+    <w:p/>
+    <w:p/>
+    <w:p/>
+    <w:p>
+      <w:pPr>
+        <w:bidi w:val="0"/>
+        <w:rPr>
+          <w:rFonts w:asciiTheme="majorHAnsi" w:eastAsiaTheme="majorEastAsia" w:hAnsiTheme="majorHAnsi" w:cstheme="majorBidi"/>
+          <w:b/>
+          <w:bCs/>
+          <w:sz w:val="36"/>
+          <w:szCs w:val="36"/>
+          <w:u w:val="single"/>
+        </w:rPr>
+      </w:pPr>
+      <w:r>
+        <w:br w:type="page"/>
+      </w:r>
+    </w:p>
+    <w:p>
+      <w:pPr>
+        <w:pStyle w:val="2"/>
+        <w:rPr>
+          <w:rtl/>
+        </w:rPr>
+      </w:pPr>
+      <w:bookmarkStart w:id="7" w:name="_Toc104219719"/>
+      <w:r>
+        <w:lastRenderedPageBreak/>
+        <w:t>Connection_server</w:t>
+      </w:r>
+      <w:r>
+        <w:rPr>
+          <w:rFonts w:hint="cs"/>
+          <w:rtl/>
+        </w:rPr>
+        <w:t>:</w:t>
+      </w:r>
+      <w:bookmarkEnd w:id="7"/>
+    </w:p>
+    <w:p>
+      <w:pPr>
+        <w:rPr>
+          <w:rtl/>
+        </w:rPr>
+      </w:pPr>
+      <w:r>
+        <w:rPr>
+          <w:rtl/>
+        </w:rPr>
+        <w:tab/>
+      </w:r>
+      <w:r>
+        <w:rPr>
+          <w:rFonts w:hint="cs"/>
+          <w:rtl/>
+        </w:rPr>
+        <w:t>שרת הכניסות משמש כגשר תקשורת בין שרתי המשחק לבין שרת ה</w:t>
+      </w:r>
+      <w:r>
+        <w:t>database</w:t>
+      </w:r>
+      <w:r>
+        <w:rPr>
+          <w:rFonts w:hint="cs"/>
+          <w:rtl/>
+        </w:rPr>
+        <w:t>.</w:t>
+      </w:r>
+    </w:p>
+    <w:p>
+      <w:pPr>
+        <w:rPr>
+          <w:rtl/>
+        </w:rPr>
+      </w:pPr>
+    </w:p>
+    <w:p>
+      <w:pPr>
+        <w:bidi w:val="0"/>
+        <w:rPr>
+          <w:rtl/>
+        </w:rPr>
+      </w:pPr>
+      <w:r>
+        <w:rPr>
+          <w:rtl/>
+        </w:rPr>
+        <w:br w:type="page"/>
+      </w:r>
+    </w:p>
+    <w:p>
+      <w:pPr>
+        <w:pStyle w:val="2"/>
+        <w:rPr>
+          <w:rtl/>
+        </w:rPr>
+      </w:pPr>
+      <w:r>
+        <w:lastRenderedPageBreak/>
+        <w:t>Game_server</w:t>
+      </w:r>
+      <w:r>
+        <w:rPr>
+          <w:rFonts w:hint="cs"/>
+          <w:rtl/>
+        </w:rPr>
+        <w:t>:</w:t>
+      </w:r>
+    </w:p>
+    <w:p>
+      <w:pPr>
+        <w:rPr>
+          <w:rtl/>
+        </w:rPr>
+      </w:pPr>
+      <w:r>
+        <w:rPr>
+          <w:rtl/>
+        </w:rPr>
+        <w:tab/>
+      </w:r>
+      <w:r>
+        <w:rPr>
+          <w:rFonts w:hint="cs"/>
+          <w:rtl/>
+        </w:rPr>
+        <w:t>השרת שמריץ את המשחק עצמו.</w:t>
+      </w:r>
+    </w:p>
+    <w:p>
+      <w:pPr>
+        <w:rPr>
+          <w:rtl/>
+        </w:rPr>
+      </w:pPr>
+    </w:p>
+    <w:p>
+      <w:pPr>
+        <w:bidi w:val="0"/>
+        <w:rPr>
+          <w:rtl/>
+        </w:rPr>
+      </w:pPr>
+      <w:r>
+        <w:rPr>
+          <w:rtl/>
+        </w:rPr>
+        <w:br w:type="page"/>
+      </w:r>
+    </w:p>
+    <w:p>
+      <w:pPr>
+        <w:pStyle w:val="2"/>
+        <w:rPr>
+          <w:rtl/>
+        </w:rPr>
+      </w:pPr>
+      <w:r>
+        <w:rPr>
+          <w:rFonts w:hint="cs"/>
+        </w:rPr>
+        <w:lastRenderedPageBreak/>
+        <w:t>GUI</w:t>
+      </w:r>
+      <w:r>
+        <w:rPr>
+          <w:rFonts w:hint="cs"/>
+          <w:rtl/>
+        </w:rPr>
+        <w:t>:</w:t>
+      </w:r>
+    </w:p>
+    <w:p>
+      <w:pPr>
+        <w:rPr>
+          <w:rtl/>
+        </w:rPr>
+      </w:pPr>
+      <w:r>
+        <w:rPr>
+          <w:rtl/>
+        </w:rPr>
+        <w:tab/>
+      </w:r>
+      <w:r>
+        <w:rPr>
+          <w:rFonts w:hint="cs"/>
+          <w:rtl/>
+        </w:rPr>
+        <w:t>הלקוח עצמו.</w:t>
+      </w:r>
+    </w:p>
+    <w:p>
+      <w:pPr>
+        <w:rPr>
+          <w:rtl/>
+        </w:rPr>
+      </w:pPr>
+    </w:p>
+    <w:p>
+      <w:pPr>
+        <w:rPr>
+          <w:rFonts w:hint="cs"/>
+          <w:rtl/>
+        </w:rPr>
+      </w:pPr>
     </w:p>
     <w:sectPr>
+      <w:footerReference w:type="default" r:id="rId8"/>
       <w:pgSz w:w="12240" w:h="15840"/>
       <w:pgMar w:top="1440" w:right="1440" w:bottom="1440" w:left="1440" w:header="708" w:footer="708" w:gutter="0"/>
       <w:cols w:space="708"/>
@@ -1042,8 +1498,316 @@
 </w:document>
 </file>
 
+<file path=word/endnotes.xml><?xml version="1.0" encoding="utf-8"?>
+<w:endnotes xmlns:wpc="http://schemas.microsoft.com/office/word/2010/wordprocessingCanvas" xmlns:cx="http://schemas.microsoft.com/office/drawing/2014/chartex" xmlns:cx1="http://schemas.microsoft.com/office/drawing/2015/9/8/chartex" xmlns:cx2="http://schemas.microsoft.com/office/drawing/2015/10/21/chartex" xmlns:cx3="http://schemas.microsoft.com/office/drawing/2016/5/9/chartex" xmlns:cx4="http://schemas.microsoft.com/office/drawing/2016/5/10/chartex" xmlns:cx5="http://schemas.microsoft.com/office/drawing/2016/5/11/chartex" xmlns:cx6="http://schemas.microsoft.com/office/drawing/2016/5/12/chartex" xmlns:cx7="http://schemas.microsoft.com/office/drawing/2016/5/13/chartex" xmlns:cx8="http://schemas.microsoft.com/office/drawing/2016/5/14/chartex" xmlns:mc="http://schemas.openxmlformats.org/markup-compatibility/2006" xmlns:aink="http://schemas.microsoft.com/office/drawing/2016/ink" xmlns:am3d="http://schemas.microsoft.com/office/drawing/2017/model3d" xmlns:o="urn:schemas-microsoft-com:office:office" xmlns:oel="http://schemas.microsoft.com/office/2019/extlst" xmlns:r="http://schemas.openxmlformats.org/officeDocument/2006/relationships" xmlns:m="http://schemas.openxmlformats.org/officeDocument/2006/math" xmlns:v="urn:schemas-microsoft-com:vml" xmlns:wp14="http://schemas.microsoft.com/office/word/2010/wordprocessingDrawing" xmlns:wp="http://schemas.openxmlformats.org/drawingml/2006/wordprocessingDrawing" xmlns:w10="urn:schemas-microsoft-com:office:word" xmlns:w="http://schemas.openxmlformats.org/wordprocessingml/2006/main" xmlns:w14="http://schemas.microsoft.com/office/word/2010/wordml" xmlns:w15="http://schemas.microsoft.com/office/word/2012/wordml" xmlns:w16cex="http://schemas.microsoft.com/office/word/2018/wordml/cex" xmlns:w16cid="http://schemas.microsoft.com/office/word/2016/wordml/cid" xmlns:w16="http://schemas.microsoft.com/office/word/2018/wordml" xmlns:w16sdtdh="http://schemas.microsoft.com/office/word/2020/wordml/sdtdatahash" xmlns:w16se="http://schemas.microsoft.com/office/word/2015/wordml/symex" xmlns:wpg="http://schemas.microsoft.com/office/word/2010/wordprocessingGroup" xmlns:wpi="http://schemas.microsoft.com/office/word/2010/wordprocessingInk" xmlns:wne="http://schemas.microsoft.com/office/word/2006/wordml" xmlns:wps="http://schemas.microsoft.com/office/word/2010/wordprocessingShape" mc:Ignorable="w14 w15 w16se w16cid w16 w16cex w16sdtdh wp14">
+  <w:endnote w:type="separator" w:id="-1">
+    <w:p>
+      <w:pPr>
+        <w:spacing w:after="0" w:line="240" w:lineRule="auto"/>
+      </w:pPr>
+      <w:r>
+        <w:separator/>
+      </w:r>
+    </w:p>
+  </w:endnote>
+  <w:endnote w:type="continuationSeparator" w:id="0">
+    <w:p>
+      <w:pPr>
+        <w:spacing w:after="0" w:line="240" w:lineRule="auto"/>
+      </w:pPr>
+      <w:r>
+        <w:continuationSeparator/>
+      </w:r>
+    </w:p>
+  </w:endnote>
+</w:endnotes>
+</file>
+
+<file path=word/footer1.xml><?xml version="1.0" encoding="utf-8"?>
+<w:ftr xmlns:wpc="http://schemas.microsoft.com/office/word/2010/wordprocessingCanvas" xmlns:cx="http://schemas.microsoft.com/office/drawing/2014/chartex" xmlns:cx1="http://schemas.microsoft.com/office/drawing/2015/9/8/chartex" xmlns:cx2="http://schemas.microsoft.com/office/drawing/2015/10/21/chartex" xmlns:cx3="http://schemas.microsoft.com/office/drawing/2016/5/9/chartex" xmlns:cx4="http://schemas.microsoft.com/office/drawing/2016/5/10/chartex" xmlns:cx5="http://schemas.microsoft.com/office/drawing/2016/5/11/chartex" xmlns:cx6="http://schemas.microsoft.com/office/drawing/2016/5/12/chartex" xmlns:cx7="http://schemas.microsoft.com/office/drawing/2016/5/13/chartex" xmlns:cx8="http://schemas.microsoft.com/office/drawing/2016/5/14/chartex" xmlns:mc="http://schemas.openxmlformats.org/markup-compatibility/2006" xmlns:aink="http://schemas.microsoft.com/office/drawing/2016/ink" xmlns:am3d="http://schemas.microsoft.com/office/drawing/2017/model3d" xmlns:o="urn:schemas-microsoft-com:office:office" xmlns:oel="http://schemas.microsoft.com/office/2019/extlst" xmlns:r="http://schemas.openxmlformats.org/officeDocument/2006/relationships" xmlns:m="http://schemas.openxmlformats.org/officeDocument/2006/math" xmlns:v="urn:schemas-microsoft-com:vml" xmlns:wp14="http://schemas.microsoft.com/office/word/2010/wordprocessingDrawing" xmlns:wp="http://schemas.openxmlformats.org/drawingml/2006/wordprocessingDrawing" xmlns:w10="urn:schemas-microsoft-com:office:word" xmlns:w="http://schemas.openxmlformats.org/wordprocessingml/2006/main" xmlns:w14="http://schemas.microsoft.com/office/word/2010/wordml" xmlns:w15="http://schemas.microsoft.com/office/word/2012/wordml" xmlns:w16cex="http://schemas.microsoft.com/office/word/2018/wordml/cex" xmlns:w16cid="http://schemas.microsoft.com/office/word/2016/wordml/cid" xmlns:w16="http://schemas.microsoft.com/office/word/2018/wordml" xmlns:w16sdtdh="http://schemas.microsoft.com/office/word/2020/wordml/sdtdatahash" xmlns:w16se="http://schemas.microsoft.com/office/word/2015/wordml/symex" xmlns:wpg="http://schemas.microsoft.com/office/word/2010/wordprocessingGroup" xmlns:wpi="http://schemas.microsoft.com/office/word/2010/wordprocessingInk" xmlns:wne="http://schemas.microsoft.com/office/word/2006/wordml" xmlns:wps="http://schemas.microsoft.com/office/word/2010/wordprocessingShape" mc:Ignorable="w14 w15 w16se w16cid w16 w16cex w16sdtdh wp14">
+  <w:sdt>
+    <w:sdtPr>
+      <w:rPr>
+        <w:rtl/>
+      </w:rPr>
+      <w:id w:val="-1247646053"/>
+      <w:docPartObj>
+        <w:docPartGallery w:val="Page Numbers (Bottom of Page)"/>
+        <w:docPartUnique/>
+      </w:docPartObj>
+    </w:sdtPr>
+    <w:sdtContent>
+      <w:p>
+        <w:pPr>
+          <w:pStyle w:val="a8"/>
+        </w:pPr>
+        <w:r>
+          <w:rPr>
+            <w:noProof/>
+            <w:rtl/>
+          </w:rPr>
+          <mc:AlternateContent>
+            <mc:Choice Requires="wps">
+              <w:drawing>
+                <wp:anchor distT="0" distB="0" distL="114300" distR="114300" simplePos="0" relativeHeight="251659264" behindDoc="0" locked="0" layoutInCell="1" allowOverlap="1" wp14:anchorId="09DA0E9F" wp14:editId="240321C0">
+                  <wp:simplePos x="0" y="0"/>
+                  <wp:positionH relativeFrom="rightMargin">
+                    <wp:align>center</wp:align>
+                  </wp:positionH>
+                  <wp:positionV relativeFrom="bottomMargin">
+                    <wp:align>top</wp:align>
+                  </wp:positionV>
+                  <wp:extent cx="762000" cy="895350"/>
+                  <wp:effectExtent l="0" t="0" r="0" b="0"/>
+                  <wp:wrapNone/>
+                  <wp:docPr id="2" name="מלבן 2"/>
+                  <wp:cNvGraphicFramePr>
+                    <a:graphicFrameLocks xmlns:a="http://schemas.openxmlformats.org/drawingml/2006/main"/>
+                  </wp:cNvGraphicFramePr>
+                  <a:graphic xmlns:a="http://schemas.openxmlformats.org/drawingml/2006/main">
+                    <a:graphicData uri="http://schemas.microsoft.com/office/word/2010/wordprocessingShape">
+                      <wps:wsp>
+                        <wps:cNvSpPr>
+                          <a:spLocks noChangeArrowheads="1"/>
+                        </wps:cNvSpPr>
+                        <wps:spPr bwMode="auto">
+                          <a:xfrm flipH="1">
+                            <a:off x="0" y="0"/>
+                            <a:ext cx="762000" cy="895350"/>
+                          </a:xfrm>
+                          <a:prstGeom prst="rect">
+                            <a:avLst/>
+                          </a:prstGeom>
+                          <a:solidFill>
+                            <a:srgbClr val="FFFFFF"/>
+                          </a:solidFill>
+                          <a:ln>
+                            <a:noFill/>
+                          </a:ln>
+                          <a:extLst>
+                            <a:ext uri="{91240B29-F687-4F45-9708-019B960494DF}">
+                              <a14:hiddenLine xmlns:a14="http://schemas.microsoft.com/office/drawing/2010/main" w="9525">
+                                <a:solidFill>
+                                  <a:srgbClr val="000000"/>
+                                </a:solidFill>
+                                <a:miter lim="800000"/>
+                                <a:headEnd/>
+                                <a:tailEnd/>
+                              </a14:hiddenLine>
+                            </a:ext>
+                          </a:extLst>
+                        </wps:spPr>
+                        <wps:txbx>
+                          <w:txbxContent>
+                            <w:sdt>
+                              <w:sdtPr>
+                                <w:rPr>
+                                  <w:rFonts w:asciiTheme="majorHAnsi" w:eastAsiaTheme="majorEastAsia" w:hAnsiTheme="majorHAnsi" w:cstheme="majorBidi"/>
+                                  <w:sz w:val="48"/>
+                                  <w:szCs w:val="48"/>
+                                  <w:rtl/>
+                                </w:rPr>
+                                <w:id w:val="-337773624"/>
+                              </w:sdtPr>
+                              <w:sdtContent>
+                                <w:sdt>
+                                  <w:sdtPr>
+                                    <w:rPr>
+                                      <w:rFonts w:asciiTheme="majorHAnsi" w:eastAsiaTheme="majorEastAsia" w:hAnsiTheme="majorHAnsi" w:cstheme="majorBidi"/>
+                                      <w:sz w:val="48"/>
+                                      <w:szCs w:val="48"/>
+                                      <w:rtl/>
+                                    </w:rPr>
+                                    <w:id w:val="-2085828292"/>
+                                  </w:sdtPr>
+                                  <w:sdtContent>
+                                    <w:p>
+                                      <w:pPr>
+                                        <w:jc w:val="center"/>
+                                        <w:rPr>
+                                          <w:rFonts w:asciiTheme="majorHAnsi" w:eastAsiaTheme="majorEastAsia" w:hAnsiTheme="majorHAnsi" w:cstheme="majorBidi"/>
+                                          <w:sz w:val="48"/>
+                                          <w:szCs w:val="48"/>
+                                        </w:rPr>
+                                      </w:pPr>
+                                      <w:r>
+                                        <w:rPr>
+                                          <w:rFonts w:eastAsiaTheme="minorEastAsia" w:cs="Times New Roman"/>
+                                          <w:sz w:val="22"/>
+                                          <w:szCs w:val="22"/>
+                                        </w:rPr>
+                                        <w:fldChar w:fldCharType="begin"/>
+                                      </w:r>
+                                      <w:r>
+                                        <w:instrText>PAGE   \* MERGEFORMAT</w:instrText>
+                                      </w:r>
+                                      <w:r>
+                                        <w:rPr>
+                                          <w:rFonts w:eastAsiaTheme="minorEastAsia" w:cs="Times New Roman"/>
+                                          <w:sz w:val="22"/>
+                                          <w:szCs w:val="22"/>
+                                        </w:rPr>
+                                        <w:fldChar w:fldCharType="separate"/>
+                                      </w:r>
+                                      <w:r>
+                                        <w:rPr>
+                                          <w:rFonts w:asciiTheme="majorHAnsi" w:eastAsiaTheme="majorEastAsia" w:hAnsiTheme="majorHAnsi" w:cstheme="majorBidi"/>
+                                          <w:sz w:val="48"/>
+                                          <w:szCs w:val="48"/>
+                                          <w:rtl/>
+                                          <w:lang w:val="he-IL"/>
+                                        </w:rPr>
+                                        <w:t>2</w:t>
+                                      </w:r>
+                                      <w:r>
+                                        <w:rPr>
+                                          <w:rFonts w:asciiTheme="majorHAnsi" w:eastAsiaTheme="majorEastAsia" w:hAnsiTheme="majorHAnsi" w:cstheme="majorBidi"/>
+                                          <w:sz w:val="48"/>
+                                          <w:szCs w:val="48"/>
+                                        </w:rPr>
+                                        <w:fldChar w:fldCharType="end"/>
+                                      </w:r>
+                                    </w:p>
+                                  </w:sdtContent>
+                                </w:sdt>
+                              </w:sdtContent>
+                            </w:sdt>
+                          </w:txbxContent>
+                        </wps:txbx>
+                        <wps:bodyPr rot="0" vert="horz" wrap="square" lIns="91440" tIns="45720" rIns="91440" bIns="45720" anchor="t" anchorCtr="0" upright="1">
+                          <a:noAutofit/>
+                        </wps:bodyPr>
+                      </wps:wsp>
+                    </a:graphicData>
+                  </a:graphic>
+                  <wp14:sizeRelH relativeFrom="page">
+                    <wp14:pctWidth>0</wp14:pctWidth>
+                  </wp14:sizeRelH>
+                  <wp14:sizeRelV relativeFrom="page">
+                    <wp14:pctHeight>0</wp14:pctHeight>
+                  </wp14:sizeRelV>
+                </wp:anchor>
+              </w:drawing>
+            </mc:Choice>
+            <mc:Fallback>
+              <w:pict>
+                <v:rect w14:anchorId="09DA0E9F" id="מלבן 2" o:spid="_x0000_s1026" style="position:absolute;left:0;text-align:left;margin-left:0;margin-top:0;width:60pt;height:70.5pt;flip:x;z-index:251659264;visibility:visible;mso-wrap-style:square;mso-width-percent:0;mso-height-percent:0;mso-wrap-distance-left:9pt;mso-wrap-distance-top:0;mso-wrap-distance-right:9pt;mso-wrap-distance-bottom:0;mso-position-horizontal:center;mso-position-horizontal-relative:right-margin-area;mso-position-vertical:top;mso-position-vertical-relative:bottom-margin-area;mso-width-percent:0;mso-height-percent:0;mso-width-relative:page;mso-height-relative:page;v-text-anchor:top" o:gfxdata="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" stroked="f">
+                  <v:textbox>
+                    <w:txbxContent>
+                      <w:sdt>
+                        <w:sdtPr>
+                          <w:rPr>
+                            <w:rFonts w:asciiTheme="majorHAnsi" w:eastAsiaTheme="majorEastAsia" w:hAnsiTheme="majorHAnsi" w:cstheme="majorBidi"/>
+                            <w:sz w:val="48"/>
+                            <w:szCs w:val="48"/>
+                            <w:rtl/>
+                          </w:rPr>
+                          <w:id w:val="-337773624"/>
+                        </w:sdtPr>
+                        <w:sdtContent>
+                          <w:sdt>
+                            <w:sdtPr>
+                              <w:rPr>
+                                <w:rFonts w:asciiTheme="majorHAnsi" w:eastAsiaTheme="majorEastAsia" w:hAnsiTheme="majorHAnsi" w:cstheme="majorBidi"/>
+                                <w:sz w:val="48"/>
+                                <w:szCs w:val="48"/>
+                                <w:rtl/>
+                              </w:rPr>
+                              <w:id w:val="-2085828292"/>
+                            </w:sdtPr>
+                            <w:sdtContent>
+                              <w:p>
+                                <w:pPr>
+                                  <w:jc w:val="center"/>
+                                  <w:rPr>
+                                    <w:rFonts w:asciiTheme="majorHAnsi" w:eastAsiaTheme="majorEastAsia" w:hAnsiTheme="majorHAnsi" w:cstheme="majorBidi"/>
+                                    <w:sz w:val="48"/>
+                                    <w:szCs w:val="48"/>
+                                  </w:rPr>
+                                </w:pPr>
+                                <w:r>
+                                  <w:rPr>
+                                    <w:rFonts w:eastAsiaTheme="minorEastAsia" w:cs="Times New Roman"/>
+                                    <w:sz w:val="22"/>
+                                    <w:szCs w:val="22"/>
+                                  </w:rPr>
+                                  <w:fldChar w:fldCharType="begin"/>
+                                </w:r>
+                                <w:r>
+                                  <w:instrText>PAGE   \* MERGEFORMAT</w:instrText>
+                                </w:r>
+                                <w:r>
+                                  <w:rPr>
+                                    <w:rFonts w:eastAsiaTheme="minorEastAsia" w:cs="Times New Roman"/>
+                                    <w:sz w:val="22"/>
+                                    <w:szCs w:val="22"/>
+                                  </w:rPr>
+                                  <w:fldChar w:fldCharType="separate"/>
+                                </w:r>
+                                <w:r>
+                                  <w:rPr>
+                                    <w:rFonts w:asciiTheme="majorHAnsi" w:eastAsiaTheme="majorEastAsia" w:hAnsiTheme="majorHAnsi" w:cstheme="majorBidi"/>
+                                    <w:sz w:val="48"/>
+                                    <w:szCs w:val="48"/>
+                                    <w:rtl/>
+                                    <w:lang w:val="he-IL"/>
+                                  </w:rPr>
+                                  <w:t>2</w:t>
+                                </w:r>
+                                <w:r>
+                                  <w:rPr>
+                                    <w:rFonts w:asciiTheme="majorHAnsi" w:eastAsiaTheme="majorEastAsia" w:hAnsiTheme="majorHAnsi" w:cstheme="majorBidi"/>
+                                    <w:sz w:val="48"/>
+                                    <w:szCs w:val="48"/>
+                                  </w:rPr>
+                                  <w:fldChar w:fldCharType="end"/>
+                                </w:r>
+                              </w:p>
+                            </w:sdtContent>
+                          </w:sdt>
+                        </w:sdtContent>
+                      </w:sdt>
+                    </w:txbxContent>
+                  </v:textbox>
+                  <w10:wrap anchorx="margin" anchory="margin"/>
+                </v:rect>
+              </w:pict>
+            </mc:Fallback>
+          </mc:AlternateContent>
+        </w:r>
+      </w:p>
+    </w:sdtContent>
+  </w:sdt>
+</w:ftr>
+</file>
+
+<file path=word/footnotes.xml><?xml version="1.0" encoding="utf-8"?>
+<w:footnotes xmlns:wpc="http://schemas.microsoft.com/office/word/2010/wordprocessingCanvas" xmlns:cx="http://schemas.microsoft.com/office/drawing/2014/chartex" xmlns:cx1="http://schemas.microsoft.com/office/drawing/2015/9/8/chartex" xmlns:cx2="http://schemas.microsoft.com/office/drawing/2015/10/21/chartex" xmlns:cx3="http://schemas.microsoft.com/office/drawing/2016/5/9/chartex" xmlns:cx4="http://schemas.microsoft.com/office/drawing/2016/5/10/chartex" xmlns:cx5="http://schemas.microsoft.com/office/drawing/2016/5/11/chartex" xmlns:cx6="http://schemas.microsoft.com/office/drawing/2016/5/12/chartex" xmlns:cx7="http://schemas.microsoft.com/office/drawing/2016/5/13/chartex" xmlns:cx8="http://schemas.microsoft.com/office/drawing/2016/5/14/chartex" xmlns:mc="http://schemas.openxmlformats.org/markup-compatibility/2006" xmlns:aink="http://schemas.microsoft.com/office/drawing/2016/ink" xmlns:am3d="http://schemas.microsoft.com/office/drawing/2017/model3d" xmlns:o="urn:schemas-microsoft-com:office:office" xmlns:oel="http://schemas.microsoft.com/office/2019/extlst" xmlns:r="http://schemas.openxmlformats.org/officeDocument/2006/relationships" xmlns:m="http://schemas.openxmlformats.org/officeDocument/2006/math" xmlns:v="urn:schemas-microsoft-com:vml" xmlns:wp14="http://schemas.microsoft.com/office/word/2010/wordprocessingDrawing" xmlns:wp="http://schemas.openxmlformats.org/drawingml/2006/wordprocessingDrawing" xmlns:w10="urn:schemas-microsoft-com:office:word" xmlns:w="http://schemas.openxmlformats.org/wordprocessingml/2006/main" xmlns:w14="http://schemas.microsoft.com/office/word/2010/wordml" xmlns:w15="http://schemas.microsoft.com/office/word/2012/wordml" xmlns:w16cex="http://schemas.microsoft.com/office/word/2018/wordml/cex" xmlns:w16cid="http://schemas.microsoft.com/office/word/2016/wordml/cid" xmlns:w16="http://schemas.microsoft.com/office/word/2018/wordml" xmlns:w16sdtdh="http://schemas.microsoft.com/office/word/2020/wordml/sdtdatahash" xmlns:w16se="http://schemas.microsoft.com/office/word/2015/wordml/symex" xmlns:wpg="http://schemas.microsoft.com/office/word/2010/wordprocessingGroup" xmlns:wpi="http://schemas.microsoft.com/office/word/2010/wordprocessingInk" xmlns:wne="http://schemas.microsoft.com/office/word/2006/wordml" xmlns:wps="http://schemas.microsoft.com/office/word/2010/wordprocessingShape" mc:Ignorable="w14 w15 w16se w16cid w16 w16cex w16sdtdh wp14">
+  <w:footnote w:type="separator" w:id="-1">
+    <w:p>
+      <w:pPr>
+        <w:spacing w:after="0" w:line="240" w:lineRule="auto"/>
+      </w:pPr>
+      <w:r>
+        <w:separator/>
+      </w:r>
+    </w:p>
+  </w:footnote>
+  <w:footnote w:type="continuationSeparator" w:id="0">
+    <w:p>
+      <w:pPr>
+        <w:spacing w:after="0" w:line="240" w:lineRule="auto"/>
+      </w:pPr>
+      <w:r>
+        <w:continuationSeparator/>
+      </w:r>
+    </w:p>
+  </w:footnote>
+</w:footnotes>
+</file>
+
 <file path=word/styles.xml><?xml version="1.0" encoding="utf-8"?>
-<w:styles xmlns:mc="http://schemas.openxmlformats.org/markup-compatibility/2006" xmlns:r="http://schemas.openxmlformats.org/officeDocument/2006/relationships" xmlns:w="http://schemas.openxmlformats.org/wordprocessingml/2006/main" xmlns:w14="http://schemas.microsoft.com/office/word/2010/wordml" xmlns:w15="http://schemas.microsoft.com/office/word/2012/wordml" xmlns:w16se="http://schemas.microsoft.com/office/word/2015/wordml/symex" mc:Ignorable="w14 w15 w16se">
+<w:styles xmlns:mc="http://schemas.openxmlformats.org/markup-compatibility/2006" xmlns:r="http://schemas.openxmlformats.org/officeDocument/2006/relationships" xmlns:w="http://schemas.openxmlformats.org/wordprocessingml/2006/main" xmlns:w14="http://schemas.microsoft.com/office/word/2010/wordml" xmlns:w15="http://schemas.microsoft.com/office/word/2012/wordml" xmlns:w16cex="http://schemas.microsoft.com/office/word/2018/wordml/cex" xmlns:w16cid="http://schemas.microsoft.com/office/word/2016/wordml/cid" xmlns:w16="http://schemas.microsoft.com/office/word/2018/wordml" xmlns:w16sdtdh="http://schemas.microsoft.com/office/word/2020/wordml/sdtdatahash" xmlns:w16se="http://schemas.microsoft.com/office/word/2015/wordml/symex" mc:Ignorable="w14 w15 w16se w16cid w16 w16cex w16sdtdh">
   <w:docDefaults>
     <w:rPrDefault>
       <w:rPr>
@@ -1059,7 +1823,7 @@
       </w:pPr>
     </w:pPrDefault>
   </w:docDefaults>
-  <w:latentStyles w:defLockedState="0" w:defUIPriority="99" w:defSemiHidden="0" w:defUnhideWhenUsed="0" w:defQFormat="0" w:count="371">
+  <w:latentStyles w:defLockedState="0" w:defUIPriority="99" w:defSemiHidden="0" w:defUnhideWhenUsed="0" w:defQFormat="0" w:count="376">
     <w:lsdException w:name="Normal" w:uiPriority="0" w:qFormat="1"/>
     <w:lsdException w:name="heading 1" w:uiPriority="9" w:qFormat="1"/>
     <w:lsdException w:name="heading 2" w:semiHidden="1" w:uiPriority="9" w:unhideWhenUsed="1" w:qFormat="1"/>
@@ -1165,7 +1929,6 @@
     <w:lsdException w:name="HTML Sample" w:semiHidden="1" w:unhideWhenUsed="1"/>
     <w:lsdException w:name="HTML Typewriter" w:semiHidden="1" w:unhideWhenUsed="1"/>
     <w:lsdException w:name="HTML Variable" w:semiHidden="1" w:unhideWhenUsed="1"/>
-    <w:lsdException w:name="Normal Table" w:semiHidden="1" w:unhideWhenUsed="1"/>
     <w:lsdException w:name="annotation subject" w:semiHidden="1" w:unhideWhenUsed="1"/>
     <w:lsdException w:name="No List" w:semiHidden="1" w:unhideWhenUsed="1"/>
     <w:lsdException w:name="Outline List 1" w:semiHidden="1" w:unhideWhenUsed="1"/>
@@ -1208,11 +1971,8 @@
     <w:lsdException w:name="Table Contemporary" w:semiHidden="1" w:unhideWhenUsed="1"/>
     <w:lsdException w:name="Table Elegant" w:semiHidden="1" w:unhideWhenUsed="1"/>
     <w:lsdException w:name="Table Professional" w:semiHidden="1" w:unhideWhenUsed="1"/>
-    <w:lsdException w:name="Table Subtle 1" w:semiHidden="1" w:unhideWhenUsed="1"/>
     <w:lsdException w:name="Table Subtle 2" w:semiHidden="1" w:unhideWhenUsed="1"/>
     <w:lsdException w:name="Table Web 1" w:semiHidden="1" w:unhideWhenUsed="1"/>
-    <w:lsdException w:name="Table Web 2" w:semiHidden="1" w:unhideWhenUsed="1"/>
-    <w:lsdException w:name="Table Web 3" w:semiHidden="1" w:unhideWhenUsed="1"/>
     <w:lsdException w:name="Balloon Text" w:semiHidden="1" w:unhideWhenUsed="1"/>
     <w:lsdException w:name="Table Grid" w:uiPriority="39"/>
     <w:lsdException w:name="Table Theme" w:semiHidden="1" w:unhideWhenUsed="1"/>
@@ -1431,6 +2191,11 @@
     <w:lsdException w:name="List Table 5 Dark Accent 6" w:uiPriority="50"/>
     <w:lsdException w:name="List Table 6 Colorful Accent 6" w:uiPriority="51"/>
     <w:lsdException w:name="List Table 7 Colorful Accent 6" w:uiPriority="52"/>
+    <w:lsdException w:name="Mention" w:semiHidden="1" w:unhideWhenUsed="1"/>
+    <w:lsdException w:name="Smart Hyperlink" w:semiHidden="1" w:unhideWhenUsed="1"/>
+    <w:lsdException w:name="Hashtag" w:semiHidden="1" w:unhideWhenUsed="1"/>
+    <w:lsdException w:name="Unresolved Mention" w:semiHidden="1" w:unhideWhenUsed="1"/>
+    <w:lsdException w:name="Smart Link" w:semiHidden="1" w:unhideWhenUsed="1"/>
   </w:latentStyles>
   <w:style w:type="paragraph" w:default="1" w:styleId="a">
     <w:name w:val="Normal"/>
@@ -1524,14 +2289,14 @@
     <w:link w:val="a4"/>
     <w:uiPriority w:val="10"/>
     <w:qFormat/>
-    <w:rsid w:val="007C3B7E"/>
+    <w:rsid w:val="00832F77"/>
     <w:pPr>
       <w:spacing w:after="0" w:line="240" w:lineRule="auto"/>
       <w:contextualSpacing/>
       <w:jc w:val="center"/>
     </w:pPr>
     <w:rPr>
-      <w:rFonts w:asciiTheme="majorHAnsi" w:eastAsiaTheme="majorEastAsia" w:hAnsiTheme="majorHAnsi" w:cstheme="majorBidi"/>
+      <w:rFonts w:asciiTheme="majorHAnsi" w:eastAsiaTheme="majorEastAsia" w:hAnsiTheme="majorHAnsi" w:cs="Guttman Haim"/>
       <w:noProof/>
       <w:spacing w:val="-10"/>
       <w:kern w:val="28"/>
@@ -1544,9 +2309,9 @@
     <w:basedOn w:val="a0"/>
     <w:link w:val="a3"/>
     <w:uiPriority w:val="10"/>
-    <w:rsid w:val="007C3B7E"/>
+    <w:rsid w:val="00832F77"/>
     <w:rPr>
-      <w:rFonts w:asciiTheme="majorHAnsi" w:eastAsiaTheme="majorEastAsia" w:hAnsiTheme="majorHAnsi" w:cstheme="majorBidi"/>
+      <w:rFonts w:asciiTheme="majorHAnsi" w:eastAsiaTheme="majorEastAsia" w:hAnsiTheme="majorHAnsi" w:cs="Guttman Haim"/>
       <w:noProof/>
       <w:spacing w:val="-10"/>
       <w:kern w:val="28"/>
@@ -1672,574 +2437,59 @@
       <w:u w:val="single"/>
     </w:rPr>
   </w:style>
-</w:styles>
-</file>
-
-<file path=word/glossary/document.xml><?xml version="1.0" encoding="utf-8"?>
-<w:glossaryDocument xmlns:wpc="http://schemas.microsoft.com/office/word/2010/wordprocessingCanvas" xmlns:cx="http://schemas.microsoft.com/office/drawing/2014/chartex" xmlns:mc="http://schemas.openxmlformats.org/markup-compatibility/2006" xmlns:o="urn:schemas-microsoft-com:office:office" xmlns:r="http://schemas.openxmlformats.org/officeDocument/2006/relationships" xmlns:m="http://schemas.openxmlformats.org/officeDocument/2006/math" xmlns:v="urn:schemas-microsoft-com:vml" xmlns:wp14="http://schemas.microsoft.com/office/word/2010/wordprocessingDrawing" xmlns:wp="http://schemas.openxmlformats.org/drawingml/2006/wordprocessingDrawing" xmlns:w10="urn:schemas-microsoft-com:office:word" xmlns:w="http://schemas.openxmlformats.org/wordprocessingml/2006/main" xmlns:w14="http://schemas.microsoft.com/office/word/2010/wordml" xmlns:w15="http://schemas.microsoft.com/office/word/2012/wordml" xmlns:w16se="http://schemas.microsoft.com/office/word/2015/wordml/symex" xmlns:wpg="http://schemas.microsoft.com/office/word/2010/wordprocessingGroup" xmlns:wpi="http://schemas.microsoft.com/office/word/2010/wordprocessingInk" xmlns:wne="http://schemas.microsoft.com/office/word/2006/wordml" xmlns:wps="http://schemas.microsoft.com/office/word/2010/wordprocessingShape" mc:Ignorable="w14 w15 w16se wp14"/>
-</file>
-
-<file path=word/glossary/fontTable.xml><?xml version="1.0" encoding="utf-8"?>
-<w:fonts xmlns:mc="http://schemas.openxmlformats.org/markup-compatibility/2006" xmlns:r="http://schemas.openxmlformats.org/officeDocument/2006/relationships" xmlns:w="http://schemas.openxmlformats.org/wordprocessingml/2006/main" xmlns:w14="http://schemas.microsoft.com/office/word/2010/wordml" xmlns:w15="http://schemas.microsoft.com/office/word/2012/wordml" xmlns:w16se="http://schemas.microsoft.com/office/word/2015/wordml/symex" mc:Ignorable="w14 w15 w16se">
-  <w:font w:name="Calibri">
-    <w:panose1 w:val="020F0502020204030204"/>
-    <w:charset w:val="00"/>
-    <w:family w:val="swiss"/>
-    <w:pitch w:val="variable"/>
-    <w:sig w:usb0="E00002FF" w:usb1="4000ACFF" w:usb2="00000001" w:usb3="00000000" w:csb0="0000019F" w:csb1="00000000"/>
-  </w:font>
-  <w:font w:name="Arial">
-    <w:panose1 w:val="020B0604020202020204"/>
-    <w:charset w:val="00"/>
-    <w:family w:val="swiss"/>
-    <w:pitch w:val="variable"/>
-    <w:sig w:usb0="E0002AFF" w:usb1="C0007843" w:usb2="00000009" w:usb3="00000000" w:csb0="000001FF" w:csb1="00000000"/>
-  </w:font>
-  <w:font w:name="Calibri Light">
-    <w:panose1 w:val="020F0302020204030204"/>
-    <w:charset w:val="00"/>
-    <w:family w:val="swiss"/>
-    <w:pitch w:val="variable"/>
-    <w:sig w:usb0="A00002EF" w:usb1="4000207B" w:usb2="00000000" w:usb3="00000000" w:csb0="0000009F" w:csb1="00000000"/>
-  </w:font>
-  <w:font w:name="Times New Roman">
-    <w:panose1 w:val="02020603050405020304"/>
-    <w:charset w:val="00"/>
-    <w:family w:val="roman"/>
-    <w:pitch w:val="variable"/>
-    <w:sig w:usb0="E0002AFF" w:usb1="C0007841" w:usb2="00000009" w:usb3="00000000" w:csb0="000001FF" w:csb1="00000000"/>
-  </w:font>
-</w:fonts>
-</file>
-
-<file path=word/glossary/settings.xml><?xml version="1.0" encoding="utf-8"?>
-<w:settings xmlns:mc="http://schemas.openxmlformats.org/markup-compatibility/2006" xmlns:o="urn:schemas-microsoft-com:office:office" xmlns:r="http://schemas.openxmlformats.org/officeDocument/2006/relationships" xmlns:m="http://schemas.openxmlformats.org/officeDocument/2006/math" xmlns:v="urn:schemas-microsoft-com:vml" xmlns:w10="urn:schemas-microsoft-com:office:word" xmlns:w="http://schemas.openxmlformats.org/wordprocessingml/2006/main" xmlns:w14="http://schemas.microsoft.com/office/word/2010/wordml" xmlns:w15="http://schemas.microsoft.com/office/word/2012/wordml" xmlns:w16se="http://schemas.microsoft.com/office/word/2015/wordml/symex" xmlns:sl="http://schemas.openxmlformats.org/schemaLibrary/2006/main" mc:Ignorable="w14 w15 w16se">
-  <w:view w:val="normal"/>
-  <w:defaultTabStop w:val="720"/>
-  <w:characterSpacingControl w:val="doNotCompress"/>
-  <w:compat>
-    <w:useFELayout/>
-    <w:compatSetting w:name="compatibilityMode" w:uri="http://schemas.microsoft.com/office/word" w:val="15"/>
-    <w:compatSetting w:name="overrideTableStyleFontSizeAndJustification" w:uri="http://schemas.microsoft.com/office/word" w:val="1"/>
-    <w:compatSetting w:name="enableOpenTypeFeatures" w:uri="http://schemas.microsoft.com/office/word" w:val="1"/>
-    <w:compatSetting w:name="doNotFlipMirrorIndents" w:uri="http://schemas.microsoft.com/office/word" w:val="1"/>
-    <w:compatSetting w:name="differentiateMultirowTableHeaders" w:uri="http://schemas.microsoft.com/office/word" w:val="1"/>
-  </w:compat>
-  <w:rsids>
-    <w:rsidRoot w:val="003719E3"/>
-    <w:rsid w:val="003719E3"/>
-    <w:rsid w:val="00BB0557"/>
-  </w:rsids>
-  <m:mathPr>
-    <m:mathFont m:val="Cambria Math"/>
-    <m:brkBin m:val="before"/>
-    <m:brkBinSub m:val="--"/>
-    <m:smallFrac m:val="0"/>
-    <m:dispDef/>
-    <m:lMargin m:val="0"/>
-    <m:rMargin m:val="0"/>
-    <m:defJc m:val="centerGroup"/>
-    <m:wrapIndent m:val="1440"/>
-    <m:intLim m:val="subSup"/>
-    <m:naryLim m:val="undOvr"/>
-  </m:mathPr>
-  <w:themeFontLang w:val="en-US" w:bidi="he-IL"/>
-  <w:clrSchemeMapping w:bg1="light1" w:t1="dark1" w:bg2="light2" w:t2="dark2" w:accent1="accent1" w:accent2="accent2" w:accent3="accent3" w:accent4="accent4" w:accent5="accent5" w:accent6="accent6" w:hyperlink="hyperlink" w:followedHyperlink="followedHyperlink"/>
-  <w:decimalSymbol w:val="."/>
-  <w:listSeparator w:val=","/>
-  <w15:chartTrackingRefBased/>
-</w:settings>
-</file>
-
-<file path=word/glossary/styles.xml><?xml version="1.0" encoding="utf-8"?>
-<w:styles xmlns:mc="http://schemas.openxmlformats.org/markup-compatibility/2006" xmlns:r="http://schemas.openxmlformats.org/officeDocument/2006/relationships" xmlns:w="http://schemas.openxmlformats.org/wordprocessingml/2006/main" xmlns:w14="http://schemas.microsoft.com/office/word/2010/wordml" xmlns:w15="http://schemas.microsoft.com/office/word/2012/wordml" xmlns:w16se="http://schemas.microsoft.com/office/word/2015/wordml/symex" mc:Ignorable="w14 w15 w16se">
-  <w:docDefaults>
-    <w:rPrDefault>
-      <w:rPr>
-        <w:rFonts w:asciiTheme="minorHAnsi" w:eastAsiaTheme="minorEastAsia" w:hAnsiTheme="minorHAnsi" w:cstheme="minorBidi"/>
-        <w:sz w:val="22"/>
-        <w:szCs w:val="22"/>
-        <w:lang w:val="en-US" w:eastAsia="en-US" w:bidi="he-IL"/>
-      </w:rPr>
-    </w:rPrDefault>
-    <w:pPrDefault>
-      <w:pPr>
-        <w:spacing w:after="160" w:line="259" w:lineRule="auto"/>
-      </w:pPr>
-    </w:pPrDefault>
-  </w:docDefaults>
-  <w:latentStyles w:defLockedState="0" w:defUIPriority="99" w:defSemiHidden="0" w:defUnhideWhenUsed="0" w:defQFormat="0" w:count="371">
-    <w:lsdException w:name="Normal" w:uiPriority="0" w:qFormat="1"/>
-    <w:lsdException w:name="heading 1" w:uiPriority="9" w:qFormat="1"/>
-    <w:lsdException w:name="heading 2" w:semiHidden="1" w:uiPriority="9" w:unhideWhenUsed="1" w:qFormat="1"/>
-    <w:lsdException w:name="heading 3" w:semiHidden="1" w:uiPriority="9" w:unhideWhenUsed="1" w:qFormat="1"/>
-    <w:lsdException w:name="heading 4" w:semiHidden="1" w:uiPriority="9" w:unhideWhenUsed="1" w:qFormat="1"/>
-    <w:lsdException w:name="heading 5" w:semiHidden="1" w:uiPriority="9" w:unhideWhenUsed="1" w:qFormat="1"/>
-    <w:lsdException w:name="heading 6" w:semiHidden="1" w:uiPriority="9" w:unhideWhenUsed="1" w:qFormat="1"/>
-    <w:lsdException w:name="heading 7" w:semiHidden="1" w:uiPriority="9" w:unhideWhenUsed="1" w:qFormat="1"/>
-    <w:lsdException w:name="heading 8" w:semiHidden="1" w:uiPriority="9" w:unhideWhenUsed="1" w:qFormat="1"/>
-    <w:lsdException w:name="heading 9" w:semiHidden="1" w:uiPriority="9" w:unhideWhenUsed="1" w:qFormat="1"/>
-    <w:lsdException w:name="index 1" w:semiHidden="1" w:unhideWhenUsed="1"/>
-    <w:lsdException w:name="index 2" w:semiHidden="1" w:unhideWhenUsed="1"/>
-    <w:lsdException w:name="index 3" w:semiHidden="1" w:unhideWhenUsed="1"/>
-    <w:lsdException w:name="index 4" w:semiHidden="1" w:unhideWhenUsed="1"/>
-    <w:lsdException w:name="index 5" w:semiHidden="1" w:unhideWhenUsed="1"/>
-    <w:lsdException w:name="index 6" w:semiHidden="1" w:unhideWhenUsed="1"/>
-    <w:lsdException w:name="index 7" w:semiHidden="1" w:unhideWhenUsed="1"/>
-    <w:lsdException w:name="index 8" w:semiHidden="1" w:unhideWhenUsed="1"/>
-    <w:lsdException w:name="index 9" w:semiHidden="1" w:unhideWhenUsed="1"/>
-    <w:lsdException w:name="toc 1" w:semiHidden="1" w:uiPriority="39" w:unhideWhenUsed="1"/>
-    <w:lsdException w:name="toc 2" w:semiHidden="1" w:uiPriority="39" w:unhideWhenUsed="1"/>
-    <w:lsdException w:name="toc 3" w:semiHidden="1" w:uiPriority="39" w:unhideWhenUsed="1"/>
-    <w:lsdException w:name="toc 4" w:semiHidden="1" w:uiPriority="39" w:unhideWhenUsed="1"/>
-    <w:lsdException w:name="toc 5" w:semiHidden="1" w:uiPriority="39" w:unhideWhenUsed="1"/>
-    <w:lsdException w:name="toc 6" w:semiHidden="1" w:uiPriority="39" w:unhideWhenUsed="1"/>
-    <w:lsdException w:name="toc 7" w:semiHidden="1" w:uiPriority="39" w:unhideWhenUsed="1"/>
-    <w:lsdException w:name="toc 8" w:semiHidden="1" w:uiPriority="39" w:unhideWhenUsed="1"/>
-    <w:lsdException w:name="toc 9" w:semiHidden="1" w:uiPriority="39" w:unhideWhenUsed="1"/>
-    <w:lsdException w:name="Normal Indent" w:semiHidden="1" w:unhideWhenUsed="1"/>
-    <w:lsdException w:name="footnote text" w:semiHidden="1" w:unhideWhenUsed="1"/>
-    <w:lsdException w:name="annotation text" w:semiHidden="1" w:unhideWhenUsed="1"/>
-    <w:lsdException w:name="header" w:semiHidden="1" w:unhideWhenUsed="1"/>
-    <w:lsdException w:name="footer" w:semiHidden="1" w:unhideWhenUsed="1"/>
-    <w:lsdException w:name="index heading" w:semiHidden="1" w:unhideWhenUsed="1"/>
-    <w:lsdException w:name="caption" w:semiHidden="1" w:uiPriority="35" w:unhideWhenUsed="1" w:qFormat="1"/>
-    <w:lsdException w:name="table of figures" w:semiHidden="1" w:unhideWhenUsed="1"/>
-    <w:lsdException w:name="envelope address" w:semiHidden="1" w:unhideWhenUsed="1"/>
-    <w:lsdException w:name="envelope return" w:semiHidden="1" w:unhideWhenUsed="1"/>
-    <w:lsdException w:name="footnote reference" w:semiHidden="1" w:unhideWhenUsed="1"/>
-    <w:lsdException w:name="annotation reference" w:semiHidden="1" w:unhideWhenUsed="1"/>
-    <w:lsdException w:name="line number" w:semiHidden="1" w:unhideWhenUsed="1"/>
-    <w:lsdException w:name="page number" w:semiHidden="1" w:unhideWhenUsed="1"/>
-    <w:lsdException w:name="endnote reference" w:semiHidden="1" w:unhideWhenUsed="1"/>
-    <w:lsdException w:name="endnote text" w:semiHidden="1" w:unhideWhenUsed="1"/>
-    <w:lsdException w:name="table of authorities" w:semiHidden="1" w:unhideWhenUsed="1"/>
-    <w:lsdException w:name="macro" w:semiHidden="1" w:unhideWhenUsed="1"/>
-    <w:lsdException w:name="toa heading" w:semiHidden="1" w:unhideWhenUsed="1"/>
-    <w:lsdException w:name="List" w:semiHidden="1" w:unhideWhenUsed="1"/>
-    <w:lsdException w:name="List Bullet" w:semiHidden="1" w:unhideWhenUsed="1"/>
-    <w:lsdException w:name="List Number" w:semiHidden="1" w:unhideWhenUsed="1"/>
-    <w:lsdException w:name="List 2" w:semiHidden="1" w:unhideWhenUsed="1"/>
-    <w:lsdException w:name="List 3" w:semiHidden="1" w:unhideWhenUsed="1"/>
-    <w:lsdException w:name="List 4" w:semiHidden="1" w:unhideWhenUsed="1"/>
-    <w:lsdException w:name="List 5" w:semiHidden="1" w:unhideWhenUsed="1"/>
-    <w:lsdException w:name="List Bullet 2" w:semiHidden="1" w:unhideWhenUsed="1"/>
-    <w:lsdException w:name="List Bullet 3" w:semiHidden="1" w:unhideWhenUsed="1"/>
-    <w:lsdException w:name="List Bullet 4" w:semiHidden="1" w:unhideWhenUsed="1"/>
-    <w:lsdException w:name="List Bullet 5" w:semiHidden="1" w:unhideWhenUsed="1"/>
-    <w:lsdException w:name="List Number 2" w:semiHidden="1" w:unhideWhenUsed="1"/>
-    <w:lsdException w:name="List Number 3" w:semiHidden="1" w:unhideWhenUsed="1"/>
-    <w:lsdException w:name="List Number 4" w:semiHidden="1" w:unhideWhenUsed="1"/>
-    <w:lsdException w:name="List Number 5" w:semiHidden="1" w:unhideWhenUsed="1"/>
-    <w:lsdException w:name="Title" w:uiPriority="10" w:qFormat="1"/>
-    <w:lsdException w:name="Closing" w:semiHidden="1" w:unhideWhenUsed="1"/>
-    <w:lsdException w:name="Signature" w:semiHidden="1" w:unhideWhenUsed="1"/>
-    <w:lsdException w:name="Default Paragraph Font" w:semiHidden="1" w:uiPriority="1" w:unhideWhenUsed="1"/>
-    <w:lsdException w:name="Body Text" w:semiHidden="1" w:unhideWhenUsed="1"/>
-    <w:lsdException w:name="Body Text Indent" w:semiHidden="1" w:unhideWhenUsed="1"/>
-    <w:lsdException w:name="List Continue" w:semiHidden="1" w:unhideWhenUsed="1"/>
-    <w:lsdException w:name="List Continue 2" w:semiHidden="1" w:unhideWhenUsed="1"/>
-    <w:lsdException w:name="List Continue 3" w:semiHidden="1" w:unhideWhenUsed="1"/>
-    <w:lsdException w:name="List Continue 4" w:semiHidden="1" w:unhideWhenUsed="1"/>
-    <w:lsdException w:name="List Continue 5" w:semiHidden="1" w:unhideWhenUsed="1"/>
-    <w:lsdException w:name="Message Header" w:semiHidden="1" w:unhideWhenUsed="1"/>
-    <w:lsdException w:name="Subtitle" w:uiPriority="11" w:qFormat="1"/>
-    <w:lsdException w:name="Salutation" w:semiHidden="1" w:unhideWhenUsed="1"/>
-    <w:lsdException w:name="Date" w:semiHidden="1" w:unhideWhenUsed="1"/>
-    <w:lsdException w:name="Body Text First Indent" w:semiHidden="1" w:unhideWhenUsed="1"/>
-    <w:lsdException w:name="Body Text First Indent 2" w:semiHidden="1" w:unhideWhenUsed="1"/>
-    <w:lsdException w:name="Note Heading" w:semiHidden="1" w:unhideWhenUsed="1"/>
-    <w:lsdException w:name="Body Text 2" w:semiHidden="1" w:unhideWhenUsed="1"/>
-    <w:lsdException w:name="Body Text 3" w:semiHidden="1" w:unhideWhenUsed="1"/>
-    <w:lsdException w:name="Body Text Indent 2" w:semiHidden="1" w:unhideWhenUsed="1"/>
-    <w:lsdException w:name="Body Text Indent 3" w:semiHidden="1" w:unhideWhenUsed="1"/>
-    <w:lsdException w:name="Block Text" w:semiHidden="1" w:unhideWhenUsed="1"/>
-    <w:lsdException w:name="Hyperlink" w:semiHidden="1" w:unhideWhenUsed="1"/>
-    <w:lsdException w:name="FollowedHyperlink" w:semiHidden="1" w:unhideWhenUsed="1"/>
-    <w:lsdException w:name="Strong" w:uiPriority="22" w:qFormat="1"/>
-    <w:lsdException w:name="Emphasis" w:uiPriority="20" w:qFormat="1"/>
-    <w:lsdException w:name="Document Map" w:semiHidden="1" w:unhideWhenUsed="1"/>
-    <w:lsdException w:name="Plain Text" w:semiHidden="1" w:unhideWhenUsed="1"/>
-    <w:lsdException w:name="E-mail Signature" w:semiHidden="1" w:unhideWhenUsed="1"/>
-    <w:lsdException w:name="HTML Top of Form" w:semiHidden="1" w:unhideWhenUsed="1"/>
-    <w:lsdException w:name="HTML Bottom of Form" w:semiHidden="1" w:unhideWhenUsed="1"/>
-    <w:lsdException w:name="Normal (Web)" w:semiHidden="1" w:unhideWhenUsed="1"/>
-    <w:lsdException w:name="HTML Acronym" w:semiHidden="1" w:unhideWhenUsed="1"/>
-    <w:lsdException w:name="HTML Address" w:semiHidden="1" w:unhideWhenUsed="1"/>
-    <w:lsdException w:name="HTML Cite" w:semiHidden="1" w:unhideWhenUsed="1"/>
-    <w:lsdException w:name="HTML Code" w:semiHidden="1" w:unhideWhenUsed="1"/>
-    <w:lsdException w:name="HTML Definition" w:semiHidden="1" w:unhideWhenUsed="1"/>
-    <w:lsdException w:name="HTML Keyboard" w:semiHidden="1" w:unhideWhenUsed="1"/>
-    <w:lsdException w:name="HTML Preformatted" w:semiHidden="1" w:unhideWhenUsed="1"/>
-    <w:lsdException w:name="HTML Sample" w:semiHidden="1" w:unhideWhenUsed="1"/>
-    <w:lsdException w:name="HTML Typewriter" w:semiHidden="1" w:unhideWhenUsed="1"/>
-    <w:lsdException w:name="HTML Variable" w:semiHidden="1" w:unhideWhenUsed="1"/>
-    <w:lsdException w:name="Normal Table" w:semiHidden="1" w:unhideWhenUsed="1"/>
-    <w:lsdException w:name="annotation subject" w:semiHidden="1" w:unhideWhenUsed="1"/>
-    <w:lsdException w:name="No List" w:semiHidden="1" w:unhideWhenUsed="1"/>
-    <w:lsdException w:name="Outline List 1" w:semiHidden="1" w:unhideWhenUsed="1"/>
-    <w:lsdException w:name="Outline List 2" w:semiHidden="1" w:unhideWhenUsed="1"/>
-    <w:lsdException w:name="Outline List 3" w:semiHidden="1" w:unhideWhenUsed="1"/>
-    <w:lsdException w:name="Table Simple 1" w:semiHidden="1" w:unhideWhenUsed="1"/>
-    <w:lsdException w:name="Table Simple 2" w:semiHidden="1" w:unhideWhenUsed="1"/>
-    <w:lsdException w:name="Table Simple 3" w:semiHidden="1" w:unhideWhenUsed="1"/>
-    <w:lsdException w:name="Table Classic 1" w:semiHidden="1" w:unhideWhenUsed="1"/>
-    <w:lsdException w:name="Table Classic 2" w:semiHidden="1" w:unhideWhenUsed="1"/>
-    <w:lsdException w:name="Table Classic 3" w:semiHidden="1" w:unhideWhenUsed="1"/>
-    <w:lsdException w:name="Table Classic 4" w:semiHidden="1" w:unhideWhenUsed="1"/>
-    <w:lsdException w:name="Table Colorful 1" w:semiHidden="1" w:unhideWhenUsed="1"/>
-    <w:lsdException w:name="Table Colorful 2" w:semiHidden="1" w:unhideWhenUsed="1"/>
-    <w:lsdException w:name="Table Colorful 3" w:semiHidden="1" w:unhideWhenUsed="1"/>
-    <w:lsdException w:name="Table Columns 1" w:semiHidden="1" w:unhideWhenUsed="1"/>
-    <w:lsdException w:name="Table Columns 2" w:semiHidden="1" w:unhideWhenUsed="1"/>
-    <w:lsdException w:name="Table Columns 3" w:semiHidden="1" w:unhideWhenUsed="1"/>
-    <w:lsdException w:name="Table Columns 4" w:semiHidden="1" w:unhideWhenUsed="1"/>
-    <w:lsdException w:name="Table Columns 5" w:semiHidden="1" w:unhideWhenUsed="1"/>
-    <w:lsdException w:name="Table Grid 1" w:semiHidden="1" w:unhideWhenUsed="1"/>
-    <w:lsdException w:name="Table Grid 2" w:semiHidden="1" w:unhideWhenUsed="1"/>
-    <w:lsdException w:name="Table Grid 3" w:semiHidden="1" w:unhideWhenUsed="1"/>
-    <w:lsdException w:name="Table Grid 4" w:semiHidden="1" w:unhideWhenUsed="1"/>
-    <w:lsdException w:name="Table Grid 5" w:semiHidden="1" w:unhideWhenUsed="1"/>
-    <w:lsdException w:name="Table Grid 6" w:semiHidden="1" w:unhideWhenUsed="1"/>
-    <w:lsdException w:name="Table Grid 7" w:semiHidden="1" w:unhideWhenUsed="1"/>
-    <w:lsdException w:name="Table Grid 8" w:semiHidden="1" w:unhideWhenUsed="1"/>
-    <w:lsdException w:name="Table List 1" w:semiHidden="1" w:unhideWhenUsed="1"/>
-    <w:lsdException w:name="Table List 2" w:semiHidden="1" w:unhideWhenUsed="1"/>
-    <w:lsdException w:name="Table List 3" w:semiHidden="1" w:unhideWhenUsed="1"/>
-    <w:lsdException w:name="Table List 4" w:semiHidden="1" w:unhideWhenUsed="1"/>
-    <w:lsdException w:name="Table List 5" w:semiHidden="1" w:unhideWhenUsed="1"/>
-    <w:lsdException w:name="Table List 6" w:semiHidden="1" w:unhideWhenUsed="1"/>
-    <w:lsdException w:name="Table List 7" w:semiHidden="1" w:unhideWhenUsed="1"/>
-    <w:lsdException w:name="Table List 8" w:semiHidden="1" w:unhideWhenUsed="1"/>
-    <w:lsdException w:name="Table 3D effects 1" w:semiHidden="1" w:unhideWhenUsed="1"/>
-    <w:lsdException w:name="Table 3D effects 2" w:semiHidden="1" w:unhideWhenUsed="1"/>
-    <w:lsdException w:name="Table 3D effects 3" w:semiHidden="1" w:unhideWhenUsed="1"/>
-    <w:lsdException w:name="Table Contemporary" w:semiHidden="1" w:unhideWhenUsed="1"/>
-    <w:lsdException w:name="Table Elegant" w:semiHidden="1" w:unhideWhenUsed="1"/>
-    <w:lsdException w:name="Table Professional" w:semiHidden="1" w:unhideWhenUsed="1"/>
-    <w:lsdException w:name="Table Subtle 1" w:semiHidden="1" w:unhideWhenUsed="1"/>
-    <w:lsdException w:name="Table Subtle 2" w:semiHidden="1" w:unhideWhenUsed="1"/>
-    <w:lsdException w:name="Table Web 1" w:semiHidden="1" w:unhideWhenUsed="1"/>
-    <w:lsdException w:name="Table Web 2" w:semiHidden="1" w:unhideWhenUsed="1"/>
-    <w:lsdException w:name="Table Web 3" w:semiHidden="1" w:unhideWhenUsed="1"/>
-    <w:lsdException w:name="Balloon Text" w:semiHidden="1" w:unhideWhenUsed="1"/>
-    <w:lsdException w:name="Table Grid" w:uiPriority="39"/>
-    <w:lsdException w:name="Table Theme" w:semiHidden="1" w:unhideWhenUsed="1"/>
-    <w:lsdException w:name="Placeholder Text" w:semiHidden="1"/>
-    <w:lsdException w:name="No Spacing" w:uiPriority="1" w:qFormat="1"/>
-    <w:lsdException w:name="Light Shading" w:uiPriority="60"/>
-    <w:lsdException w:name="Light List" w:uiPriority="61"/>
-    <w:lsdException w:name="Light Grid" w:uiPriority="62"/>
-    <w:lsdException w:name="Medium Shading 1" w:uiPriority="63"/>
-    <w:lsdException w:name="Medium Shading 2" w:uiPriority="64"/>
-    <w:lsdException w:name="Medium List 1" w:uiPriority="65"/>
-    <w:lsdException w:name="Medium List 2" w:uiPriority="66"/>
-    <w:lsdException w:name="Medium Grid 1" w:uiPriority="67"/>
-    <w:lsdException w:name="Medium Grid 2" w:uiPriority="68"/>
-    <w:lsdException w:name="Medium Grid 3" w:uiPriority="69"/>
-    <w:lsdException w:name="Dark List" w:uiPriority="70"/>
-    <w:lsdException w:name="Colorful Shading" w:uiPriority="71"/>
-    <w:lsdException w:name="Colorful List" w:uiPriority="72"/>
-    <w:lsdException w:name="Colorful Grid" w:uiPriority="73"/>
-    <w:lsdException w:name="Light Shading Accent 1" w:uiPriority="60"/>
-    <w:lsdException w:name="Light List Accent 1" w:uiPriority="61"/>
-    <w:lsdException w:name="Light Grid Accent 1" w:uiPriority="62"/>
-    <w:lsdException w:name="Medium Shading 1 Accent 1" w:uiPriority="63"/>
-    <w:lsdException w:name="Medium Shading 2 Accent 1" w:uiPriority="64"/>
-    <w:lsdException w:name="Medium List 1 Accent 1" w:uiPriority="65"/>
-    <w:lsdException w:name="Revision" w:semiHidden="1"/>
-    <w:lsdException w:name="List Paragraph" w:uiPriority="34" w:qFormat="1"/>
-    <w:lsdException w:name="Quote" w:uiPriority="29" w:qFormat="1"/>
-    <w:lsdException w:name="Intense Quote" w:uiPriority="30" w:qFormat="1"/>
-    <w:lsdException w:name="Medium List 2 Accent 1" w:uiPriority="66"/>
-    <w:lsdException w:name="Medium Grid 1 Accent 1" w:uiPriority="67"/>
-    <w:lsdException w:name="Medium Grid 2 Accent 1" w:uiPriority="68"/>
-    <w:lsdException w:name="Medium Grid 3 Accent 1" w:uiPriority="69"/>
-    <w:lsdException w:name="Dark List Accent 1" w:uiPriority="70"/>
-    <w:lsdException w:name="Colorful Shading Accent 1" w:uiPriority="71"/>
-    <w:lsdException w:name="Colorful List Accent 1" w:uiPriority="72"/>
-    <w:lsdException w:name="Colorful Grid Accent 1" w:uiPriority="73"/>
-    <w:lsdException w:name="Light Shading Accent 2" w:uiPriority="60"/>
-    <w:lsdException w:name="Light List Accent 2" w:uiPriority="61"/>
-    <w:lsdException w:name="Light Grid Accent 2" w:uiPriority="62"/>
-    <w:lsdException w:name="Medium Shading 1 Accent 2" w:uiPriority="63"/>
-    <w:lsdException w:name="Medium Shading 2 Accent 2" w:uiPriority="64"/>
-    <w:lsdException w:name="Medium List 1 Accent 2" w:uiPriority="65"/>
-    <w:lsdException w:name="Medium List 2 Accent 2" w:uiPriority="66"/>
-    <w:lsdException w:name="Medium Grid 1 Accent 2" w:uiPriority="67"/>
-    <w:lsdException w:name="Medium Grid 2 Accent 2" w:uiPriority="68"/>
-    <w:lsdException w:name="Medium Grid 3 Accent 2" w:uiPriority="69"/>
-    <w:lsdException w:name="Dark List Accent 2" w:uiPriority="70"/>
-    <w:lsdException w:name="Colorful Shading Accent 2" w:uiPriority="71"/>
-    <w:lsdException w:name="Colorful List Accent 2" w:uiPriority="72"/>
-    <w:lsdException w:name="Colorful Grid Accent 2" w:uiPriority="73"/>
-    <w:lsdException w:name="Light Shading Accent 3" w:uiPriority="60"/>
-    <w:lsdException w:name="Light List Accent 3" w:uiPriority="61"/>
-    <w:lsdException w:name="Light Grid Accent 3" w:uiPriority="62"/>
-    <w:lsdException w:name="Medium Shading 1 Accent 3" w:uiPriority="63"/>
-    <w:lsdException w:name="Medium Shading 2 Accent 3" w:uiPriority="64"/>
-    <w:lsdException w:name="Medium List 1 Accent 3" w:uiPriority="65"/>
-    <w:lsdException w:name="Medium List 2 Accent 3" w:uiPriority="66"/>
-    <w:lsdException w:name="Medium Grid 1 Accent 3" w:uiPriority="67"/>
-    <w:lsdException w:name="Medium Grid 2 Accent 3" w:uiPriority="68"/>
-    <w:lsdException w:name="Medium Grid 3 Accent 3" w:uiPriority="69"/>
-    <w:lsdException w:name="Dark List Accent 3" w:uiPriority="70"/>
-    <w:lsdException w:name="Colorful Shading Accent 3" w:uiPriority="71"/>
-    <w:lsdException w:name="Colorful List Accent 3" w:uiPriority="72"/>
-    <w:lsdException w:name="Colorful Grid Accent 3" w:uiPriority="73"/>
-    <w:lsdException w:name="Light Shading Accent 4" w:uiPriority="60"/>
-    <w:lsdException w:name="Light List Accent 4" w:uiPriority="61"/>
-    <w:lsdException w:name="Light Grid Accent 4" w:uiPriority="62"/>
-    <w:lsdException w:name="Medium Shading 1 Accent 4" w:uiPriority="63"/>
-    <w:lsdException w:name="Medium Shading 2 Accent 4" w:uiPriority="64"/>
-    <w:lsdException w:name="Medium List 1 Accent 4" w:uiPriority="65"/>
-    <w:lsdException w:name="Medium List 2 Accent 4" w:uiPriority="66"/>
-    <w:lsdException w:name="Medium Grid 1 Accent 4" w:uiPriority="67"/>
-    <w:lsdException w:name="Medium Grid 2 Accent 4" w:uiPriority="68"/>
-    <w:lsdException w:name="Medium Grid 3 Accent 4" w:uiPriority="69"/>
-    <w:lsdException w:name="Dark List Accent 4" w:uiPriority="70"/>
-    <w:lsdException w:name="Colorful Shading Accent 4" w:uiPriority="71"/>
-    <w:lsdException w:name="Colorful List Accent 4" w:uiPriority="72"/>
-    <w:lsdException w:name="Colorful Grid Accent 4" w:uiPriority="73"/>
-    <w:lsdException w:name="Light Shading Accent 5" w:uiPriority="60"/>
-    <w:lsdException w:name="Light List Accent 5" w:uiPriority="61"/>
-    <w:lsdException w:name="Light Grid Accent 5" w:uiPriority="62"/>
-    <w:lsdException w:name="Medium Shading 1 Accent 5" w:uiPriority="63"/>
-    <w:lsdException w:name="Medium Shading 2 Accent 5" w:uiPriority="64"/>
-    <w:lsdException w:name="Medium List 1 Accent 5" w:uiPriority="65"/>
-    <w:lsdException w:name="Medium List 2 Accent 5" w:uiPriority="66"/>
-    <w:lsdException w:name="Medium Grid 1 Accent 5" w:uiPriority="67"/>
-    <w:lsdException w:name="Medium Grid 2 Accent 5" w:uiPriority="68"/>
-    <w:lsdException w:name="Medium Grid 3 Accent 5" w:uiPriority="69"/>
-    <w:lsdException w:name="Dark List Accent 5" w:uiPriority="70"/>
-    <w:lsdException w:name="Colorful Shading Accent 5" w:uiPriority="71"/>
-    <w:lsdException w:name="Colorful List Accent 5" w:uiPriority="72"/>
-    <w:lsdException w:name="Colorful Grid Accent 5" w:uiPriority="73"/>
-    <w:lsdException w:name="Light Shading Accent 6" w:uiPriority="60"/>
-    <w:lsdException w:name="Light List Accent 6" w:uiPriority="61"/>
-    <w:lsdException w:name="Light Grid Accent 6" w:uiPriority="62"/>
-    <w:lsdException w:name="Medium Shading 1 Accent 6" w:uiPriority="63"/>
-    <w:lsdException w:name="Medium Shading 2 Accent 6" w:uiPriority="64"/>
-    <w:lsdException w:name="Medium List 1 Accent 6" w:uiPriority="65"/>
-    <w:lsdException w:name="Medium List 2 Accent 6" w:uiPriority="66"/>
-    <w:lsdException w:name="Medium Grid 1 Accent 6" w:uiPriority="67"/>
-    <w:lsdException w:name="Medium Grid 2 Accent 6" w:uiPriority="68"/>
-    <w:lsdException w:name="Medium Grid 3 Accent 6" w:uiPriority="69"/>
-    <w:lsdException w:name="Dark List Accent 6" w:uiPriority="70"/>
-    <w:lsdException w:name="Colorful Shading Accent 6" w:uiPriority="71"/>
-    <w:lsdException w:name="Colorful List Accent 6" w:uiPriority="72"/>
-    <w:lsdException w:name="Colorful Grid Accent 6" w:uiPriority="73"/>
-    <w:lsdException w:name="Subtle Emphasis" w:uiPriority="19" w:qFormat="1"/>
-    <w:lsdException w:name="Intense Emphasis" w:uiPriority="21" w:qFormat="1"/>
-    <w:lsdException w:name="Subtle Reference" w:uiPriority="31" w:qFormat="1"/>
-    <w:lsdException w:name="Intense Reference" w:uiPriority="32" w:qFormat="1"/>
-    <w:lsdException w:name="Book Title" w:uiPriority="33" w:qFormat="1"/>
-    <w:lsdException w:name="Bibliography" w:semiHidden="1" w:uiPriority="37" w:unhideWhenUsed="1"/>
-    <w:lsdException w:name="TOC Heading" w:semiHidden="1" w:uiPriority="39" w:unhideWhenUsed="1" w:qFormat="1"/>
-    <w:lsdException w:name="Plain Table 1" w:uiPriority="41"/>
-    <w:lsdException w:name="Plain Table 2" w:uiPriority="42"/>
-    <w:lsdException w:name="Plain Table 3" w:uiPriority="43"/>
-    <w:lsdException w:name="Plain Table 4" w:uiPriority="44"/>
-    <w:lsdException w:name="Plain Table 5" w:uiPriority="45"/>
-    <w:lsdException w:name="Grid Table Light" w:uiPriority="40"/>
-    <w:lsdException w:name="Grid Table 1 Light" w:uiPriority="46"/>
-    <w:lsdException w:name="Grid Table 2" w:uiPriority="47"/>
-    <w:lsdException w:name="Grid Table 3" w:uiPriority="48"/>
-    <w:lsdException w:name="Grid Table 4" w:uiPriority="49"/>
-    <w:lsdException w:name="Grid Table 5 Dark" w:uiPriority="50"/>
-    <w:lsdException w:name="Grid Table 6 Colorful" w:uiPriority="51"/>
-    <w:lsdException w:name="Grid Table 7 Colorful" w:uiPriority="52"/>
-    <w:lsdException w:name="Grid Table 1 Light Accent 1" w:uiPriority="46"/>
-    <w:lsdException w:name="Grid Table 2 Accent 1" w:uiPriority="47"/>
-    <w:lsdException w:name="Grid Table 3 Accent 1" w:uiPriority="48"/>
-    <w:lsdException w:name="Grid Table 4 Accent 1" w:uiPriority="49"/>
-    <w:lsdException w:name="Grid Table 5 Dark Accent 1" w:uiPriority="50"/>
-    <w:lsdException w:name="Grid Table 6 Colorful Accent 1" w:uiPriority="51"/>
-    <w:lsdException w:name="Grid Table 7 Colorful Accent 1" w:uiPriority="52"/>
-    <w:lsdException w:name="Grid Table 1 Light Accent 2" w:uiPriority="46"/>
-    <w:lsdException w:name="Grid Table 2 Accent 2" w:uiPriority="47"/>
-    <w:lsdException w:name="Grid Table 3 Accent 2" w:uiPriority="48"/>
-    <w:lsdException w:name="Grid Table 4 Accent 2" w:uiPriority="49"/>
-    <w:lsdException w:name="Grid Table 5 Dark Accent 2" w:uiPriority="50"/>
-    <w:lsdException w:name="Grid Table 6 Colorful Accent 2" w:uiPriority="51"/>
-    <w:lsdException w:name="Grid Table 7 Colorful Accent 2" w:uiPriority="52"/>
-    <w:lsdException w:name="Grid Table 1 Light Accent 3" w:uiPriority="46"/>
-    <w:lsdException w:name="Grid Table 2 Accent 3" w:uiPriority="47"/>
-    <w:lsdException w:name="Grid Table 3 Accent 3" w:uiPriority="48"/>
-    <w:lsdException w:name="Grid Table 4 Accent 3" w:uiPriority="49"/>
-    <w:lsdException w:name="Grid Table 5 Dark Accent 3" w:uiPriority="50"/>
-    <w:lsdException w:name="Grid Table 6 Colorful Accent 3" w:uiPriority="51"/>
-    <w:lsdException w:name="Grid Table 7 Colorful Accent 3" w:uiPriority="52"/>
-    <w:lsdException w:name="Grid Table 1 Light Accent 4" w:uiPriority="46"/>
-    <w:lsdException w:name="Grid Table 2 Accent 4" w:uiPriority="47"/>
-    <w:lsdException w:name="Grid Table 3 Accent 4" w:uiPriority="48"/>
-    <w:lsdException w:name="Grid Table 4 Accent 4" w:uiPriority="49"/>
-    <w:lsdException w:name="Grid Table 5 Dark Accent 4" w:uiPriority="50"/>
-    <w:lsdException w:name="Grid Table 6 Colorful Accent 4" w:uiPriority="51"/>
-    <w:lsdException w:name="Grid Table 7 Colorful Accent 4" w:uiPriority="52"/>
-    <w:lsdException w:name="Grid Table 1 Light Accent 5" w:uiPriority="46"/>
-    <w:lsdException w:name="Grid Table 2 Accent 5" w:uiPriority="47"/>
-    <w:lsdException w:name="Grid Table 3 Accent 5" w:uiPriority="48"/>
-    <w:lsdException w:name="Grid Table 4 Accent 5" w:uiPriority="49"/>
-    <w:lsdException w:name="Grid Table 5 Dark Accent 5" w:uiPriority="50"/>
-    <w:lsdException w:name="Grid Table 6 Colorful Accent 5" w:uiPriority="51"/>
-    <w:lsdException w:name="Grid Table 7 Colorful Accent 5" w:uiPriority="52"/>
-    <w:lsdException w:name="Grid Table 1 Light Accent 6" w:uiPriority="46"/>
-    <w:lsdException w:name="Grid Table 2 Accent 6" w:uiPriority="47"/>
-    <w:lsdException w:name="Grid Table 3 Accent 6" w:uiPriority="48"/>
-    <w:lsdException w:name="Grid Table 4 Accent 6" w:uiPriority="49"/>
-    <w:lsdException w:name="Grid Table 5 Dark Accent 6" w:uiPriority="50"/>
-    <w:lsdException w:name="Grid Table 6 Colorful Accent 6" w:uiPriority="51"/>
-    <w:lsdException w:name="Grid Table 7 Colorful Accent 6" w:uiPriority="52"/>
-    <w:lsdException w:name="List Table 1 Light" w:uiPriority="46"/>
-    <w:lsdException w:name="List Table 2" w:uiPriority="47"/>
-    <w:lsdException w:name="List Table 3" w:uiPriority="48"/>
-    <w:lsdException w:name="List Table 4" w:uiPriority="49"/>
-    <w:lsdException w:name="List Table 5 Dark" w:uiPriority="50"/>
-    <w:lsdException w:name="List Table 6 Colorful" w:uiPriority="51"/>
-    <w:lsdException w:name="List Table 7 Colorful" w:uiPriority="52"/>
-    <w:lsdException w:name="List Table 1 Light Accent 1" w:uiPriority="46"/>
-    <w:lsdException w:name="List Table 2 Accent 1" w:uiPriority="47"/>
-    <w:lsdException w:name="List Table 3 Accent 1" w:uiPriority="48"/>
-    <w:lsdException w:name="List Table 4 Accent 1" w:uiPriority="49"/>
-    <w:lsdException w:name="List Table 5 Dark Accent 1" w:uiPriority="50"/>
-    <w:lsdException w:name="List Table 6 Colorful Accent 1" w:uiPriority="51"/>
-    <w:lsdException w:name="List Table 7 Colorful Accent 1" w:uiPriority="52"/>
-    <w:lsdException w:name="List Table 1 Light Accent 2" w:uiPriority="46"/>
-    <w:lsdException w:name="List Table 2 Accent 2" w:uiPriority="47"/>
-    <w:lsdException w:name="List Table 3 Accent 2" w:uiPriority="48"/>
-    <w:lsdException w:name="List Table 4 Accent 2" w:uiPriority="49"/>
-    <w:lsdException w:name="List Table 5 Dark Accent 2" w:uiPriority="50"/>
-    <w:lsdException w:name="List Table 6 Colorful Accent 2" w:uiPriority="51"/>
-    <w:lsdException w:name="List Table 7 Colorful Accent 2" w:uiPriority="52"/>
-    <w:lsdException w:name="List Table 1 Light Accent 3" w:uiPriority="46"/>
-    <w:lsdException w:name="List Table 2 Accent 3" w:uiPriority="47"/>
-    <w:lsdException w:name="List Table 3 Accent 3" w:uiPriority="48"/>
-    <w:lsdException w:name="List Table 4 Accent 3" w:uiPriority="49"/>
-    <w:lsdException w:name="List Table 5 Dark Accent 3" w:uiPriority="50"/>
-    <w:lsdException w:name="List Table 6 Colorful Accent 3" w:uiPriority="51"/>
-    <w:lsdException w:name="List Table 7 Colorful Accent 3" w:uiPriority="52"/>
-    <w:lsdException w:name="List Table 1 Light Accent 4" w:uiPriority="46"/>
-    <w:lsdException w:name="List Table 2 Accent 4" w:uiPriority="47"/>
-    <w:lsdException w:name="List Table 3 Accent 4" w:uiPriority="48"/>
-    <w:lsdException w:name="List Table 4 Accent 4" w:uiPriority="49"/>
-    <w:lsdException w:name="List Table 5 Dark Accent 4" w:uiPriority="50"/>
-    <w:lsdException w:name="List Table 6 Colorful Accent 4" w:uiPriority="51"/>
-    <w:lsdException w:name="List Table 7 Colorful Accent 4" w:uiPriority="52"/>
-    <w:lsdException w:name="List Table 1 Light Accent 5" w:uiPriority="46"/>
-    <w:lsdException w:name="List Table 2 Accent 5" w:uiPriority="47"/>
-    <w:lsdException w:name="List Table 3 Accent 5" w:uiPriority="48"/>
-    <w:lsdException w:name="List Table 4 Accent 5" w:uiPriority="49"/>
-    <w:lsdException w:name="List Table 5 Dark Accent 5" w:uiPriority="50"/>
-    <w:lsdException w:name="List Table 6 Colorful Accent 5" w:uiPriority="51"/>
-    <w:lsdException w:name="List Table 7 Colorful Accent 5" w:uiPriority="52"/>
-    <w:lsdException w:name="List Table 1 Light Accent 6" w:uiPriority="46"/>
-    <w:lsdException w:name="List Table 2 Accent 6" w:uiPriority="47"/>
-    <w:lsdException w:name="List Table 3 Accent 6" w:uiPriority="48"/>
-    <w:lsdException w:name="List Table 4 Accent 6" w:uiPriority="49"/>
-    <w:lsdException w:name="List Table 5 Dark Accent 6" w:uiPriority="50"/>
-    <w:lsdException w:name="List Table 6 Colorful Accent 6" w:uiPriority="51"/>
-    <w:lsdException w:name="List Table 7 Colorful Accent 6" w:uiPriority="52"/>
-  </w:latentStyles>
-  <w:style w:type="paragraph" w:default="1" w:styleId="a">
-    <w:name w:val="Normal"/>
-    <w:qFormat/>
+  <w:style w:type="paragraph" w:styleId="a6">
+    <w:name w:val="header"/>
+    <w:basedOn w:val="a"/>
+    <w:link w:val="a7"/>
+    <w:uiPriority w:val="99"/>
+    <w:unhideWhenUsed/>
+    <w:rsid w:val="008C6E56"/>
+    <w:pPr>
+      <w:tabs>
+        <w:tab w:val="center" w:pos="4320"/>
+        <w:tab w:val="right" w:pos="8640"/>
+      </w:tabs>
+      <w:spacing w:after="0" w:line="240" w:lineRule="auto"/>
+    </w:pPr>
   </w:style>
-  <w:style w:type="character" w:default="1" w:styleId="a0">
-    <w:name w:val="Default Paragraph Font"/>
-    <w:uiPriority w:val="1"/>
-    <w:semiHidden/>
+  <w:style w:type="character" w:customStyle="1" w:styleId="a7">
+    <w:name w:val="כותרת עליונה תו"/>
+    <w:basedOn w:val="a0"/>
+    <w:link w:val="a6"/>
+    <w:uiPriority w:val="99"/>
+    <w:rsid w:val="008C6E56"/>
+    <w:rPr>
+      <w:sz w:val="24"/>
+      <w:szCs w:val="24"/>
+    </w:rPr>
+  </w:style>
+  <w:style w:type="paragraph" w:styleId="a8">
+    <w:name w:val="footer"/>
+    <w:basedOn w:val="a"/>
+    <w:link w:val="a9"/>
+    <w:uiPriority w:val="99"/>
     <w:unhideWhenUsed/>
+    <w:rsid w:val="008C6E56"/>
+    <w:pPr>
+      <w:tabs>
+        <w:tab w:val="center" w:pos="4320"/>
+        <w:tab w:val="right" w:pos="8640"/>
+      </w:tabs>
+      <w:spacing w:after="0" w:line="240" w:lineRule="auto"/>
+    </w:pPr>
   </w:style>
-  <w:style w:type="table" w:default="1" w:styleId="a1">
-    <w:name w:val="Normal Table"/>
+  <w:style w:type="character" w:customStyle="1" w:styleId="a9">
+    <w:name w:val="כותרת תחתונה תו"/>
+    <w:basedOn w:val="a0"/>
+    <w:link w:val="a8"/>
     <w:uiPriority w:val="99"/>
-    <w:semiHidden/>
-    <w:unhideWhenUsed/>
-    <w:tblPr>
-      <w:tblInd w:w="0" w:type="dxa"/>
-      <w:tblCellMar>
-        <w:top w:w="0" w:type="dxa"/>
-        <w:left w:w="108" w:type="dxa"/>
-        <w:bottom w:w="0" w:type="dxa"/>
-        <w:right w:w="108" w:type="dxa"/>
-      </w:tblCellMar>
-    </w:tblPr>
-  </w:style>
-  <w:style w:type="numbering" w:default="1" w:styleId="a2">
-    <w:name w:val="No List"/>
-    <w:uiPriority w:val="99"/>
-    <w:semiHidden/>
-    <w:unhideWhenUsed/>
-  </w:style>
-  <w:style w:type="paragraph" w:customStyle="1" w:styleId="948966239DCB4CADB0CD728E550CB148">
-    <w:name w:val="948966239DCB4CADB0CD728E550CB148"/>
-    <w:rsid w:val="003719E3"/>
-  </w:style>
-  <w:style w:type="paragraph" w:customStyle="1" w:styleId="C17D05C47BC64A949FFBC9222127E962">
-    <w:name w:val="C17D05C47BC64A949FFBC9222127E962"/>
-    <w:rsid w:val="003719E3"/>
-  </w:style>
-  <w:style w:type="paragraph" w:customStyle="1" w:styleId="5F981317EEFA4F599CA5702DEF49F88D">
-    <w:name w:val="5F981317EEFA4F599CA5702DEF49F88D"/>
-    <w:rsid w:val="003719E3"/>
-  </w:style>
-  <w:style w:type="paragraph" w:customStyle="1" w:styleId="748B26705736490BB3F049DC1193AA12">
-    <w:name w:val="748B26705736490BB3F049DC1193AA12"/>
-    <w:rsid w:val="003719E3"/>
-  </w:style>
-  <w:style w:type="paragraph" w:customStyle="1" w:styleId="1DABC7C9F3E844D185429B0F701DB2A0">
-    <w:name w:val="1DABC7C9F3E844D185429B0F701DB2A0"/>
-    <w:rsid w:val="003719E3"/>
-  </w:style>
-  <w:style w:type="paragraph" w:customStyle="1" w:styleId="C33BF89D2B0540F98125B48596546B38">
-    <w:name w:val="C33BF89D2B0540F98125B48596546B38"/>
-    <w:rsid w:val="003719E3"/>
-  </w:style>
-  <w:style w:type="paragraph" w:customStyle="1" w:styleId="F057172BB15E46E092E862C84496E85F">
-    <w:name w:val="F057172BB15E46E092E862C84496E85F"/>
-    <w:rsid w:val="003719E3"/>
-  </w:style>
-  <w:style w:type="paragraph" w:customStyle="1" w:styleId="BA070A05DDA04410AC245507E05867D9">
-    <w:name w:val="BA070A05DDA04410AC245507E05867D9"/>
-    <w:rsid w:val="003719E3"/>
-  </w:style>
-  <w:style w:type="paragraph" w:customStyle="1" w:styleId="5620DAD6E6EA4517BCB16ADC6DC8037F">
-    <w:name w:val="5620DAD6E6EA4517BCB16ADC6DC8037F"/>
-    <w:rsid w:val="003719E3"/>
-  </w:style>
-  <w:style w:type="paragraph" w:customStyle="1" w:styleId="72B19C4D818745FEA4D6B2C0CAE0BB5C">
-    <w:name w:val="72B19C4D818745FEA4D6B2C0CAE0BB5C"/>
-    <w:rsid w:val="003719E3"/>
-  </w:style>
-  <w:style w:type="paragraph" w:customStyle="1" w:styleId="86BA738DCB6E4012AF7D50D6C603E548">
-    <w:name w:val="86BA738DCB6E4012AF7D50D6C603E548"/>
-    <w:rsid w:val="003719E3"/>
-  </w:style>
-  <w:style w:type="paragraph" w:customStyle="1" w:styleId="96593096A8F24B2083B0978078C9FD77">
-    <w:name w:val="96593096A8F24B2083B0978078C9FD77"/>
-    <w:rsid w:val="003719E3"/>
-  </w:style>
-  <w:style w:type="paragraph" w:customStyle="1" w:styleId="79A2A6B8B888499D9E7DC49AD81DEEC8">
-    <w:name w:val="79A2A6B8B888499D9E7DC49AD81DEEC8"/>
-    <w:rsid w:val="003719E3"/>
-  </w:style>
-  <w:style w:type="paragraph" w:customStyle="1" w:styleId="78EC34D3C63841998A3E9D7E30EEDF05">
-    <w:name w:val="78EC34D3C63841998A3E9D7E30EEDF05"/>
-    <w:rsid w:val="003719E3"/>
-  </w:style>
-  <w:style w:type="paragraph" w:customStyle="1" w:styleId="4B76676C8B484DA0955AA50FD14F40B6">
-    <w:name w:val="4B76676C8B484DA0955AA50FD14F40B6"/>
-    <w:rsid w:val="003719E3"/>
+    <w:rsid w:val="008C6E56"/>
+    <w:rPr>
+      <w:sz w:val="24"/>
+      <w:szCs w:val="24"/>
+    </w:rPr>
   </w:style>
 </w:styles>
-</file>
-
-<file path=word/glossary/webSettings.xml><?xml version="1.0" encoding="utf-8"?>
-<w:webSettings xmlns:mc="http://schemas.openxmlformats.org/markup-compatibility/2006" xmlns:r="http://schemas.openxmlformats.org/officeDocument/2006/relationships" xmlns:w="http://schemas.openxmlformats.org/wordprocessingml/2006/main" xmlns:w14="http://schemas.microsoft.com/office/word/2010/wordml" xmlns:w15="http://schemas.microsoft.com/office/word/2012/wordml" xmlns:w16se="http://schemas.microsoft.com/office/word/2015/wordml/symex" mc:Ignorable="w14 w15 w16se">
-  <w:optimizeForBrowser/>
-  <w:allowPNG/>
-</w:webSettings>
 </file>
 
 <file path=word/theme/theme1.xml><?xml version="1.0" encoding="utf-8"?>

</xml_diff>